<commit_message>
Ampliada la información de la documentación del nivel 1.
</commit_message>
<xml_diff>
--- a/Real Time Web with NodeJs.docx
+++ b/Real Time Web with NodeJs.docx
@@ -125,8 +125,78 @@
             <w14:round/>
           </w14:textOutline>
         </w:rPr>
-        <w:t>Real Time Web with Node.Js</w:t>
-      </w:r>
+        <w:t xml:space="preserve">Real Time Web </w:t>
+      </w:r>
+      <w:proofErr w:type="spellStart"/>
+      <w:r>
+        <w:rPr>
+          <w:b/>
+          <w:color w:val="000000" w:themeColor="text1"/>
+          <w:sz w:val="60"/>
+          <w:szCs w:val="60"/>
+          <w:lang w:val="es-ES"/>
+          <w14:shadow w14:blurRad="12700" w14:dist="38100" w14:dir="2700000" w14:sx="100000" w14:sy="100000" w14:kx="0" w14:ky="0" w14:algn="tl">
+            <w14:schemeClr w14:val="bg1">
+              <w14:lumMod w14:val="50000"/>
+            </w14:schemeClr>
+          </w14:shadow>
+          <w14:textOutline w14:w="9525" w14:cap="flat" w14:cmpd="sng" w14:algn="ctr">
+            <w14:solidFill>
+              <w14:schemeClr w14:val="bg1"/>
+            </w14:solidFill>
+            <w14:prstDash w14:val="solid"/>
+            <w14:round/>
+          </w14:textOutline>
+        </w:rPr>
+        <w:t>with</w:t>
+      </w:r>
+      <w:proofErr w:type="spellEnd"/>
+      <w:r>
+        <w:rPr>
+          <w:b/>
+          <w:color w:val="000000" w:themeColor="text1"/>
+          <w:sz w:val="60"/>
+          <w:szCs w:val="60"/>
+          <w:lang w:val="es-ES"/>
+          <w14:shadow w14:blurRad="12700" w14:dist="38100" w14:dir="2700000" w14:sx="100000" w14:sy="100000" w14:kx="0" w14:ky="0" w14:algn="tl">
+            <w14:schemeClr w14:val="bg1">
+              <w14:lumMod w14:val="50000"/>
+            </w14:schemeClr>
+          </w14:shadow>
+          <w14:textOutline w14:w="9525" w14:cap="flat" w14:cmpd="sng" w14:algn="ctr">
+            <w14:solidFill>
+              <w14:schemeClr w14:val="bg1"/>
+            </w14:solidFill>
+            <w14:prstDash w14:val="solid"/>
+            <w14:round/>
+          </w14:textOutline>
+        </w:rPr>
+        <w:t xml:space="preserve"> </w:t>
+      </w:r>
+      <w:proofErr w:type="spellStart"/>
+      <w:r>
+        <w:rPr>
+          <w:b/>
+          <w:color w:val="000000" w:themeColor="text1"/>
+          <w:sz w:val="60"/>
+          <w:szCs w:val="60"/>
+          <w:lang w:val="es-ES"/>
+          <w14:shadow w14:blurRad="12700" w14:dist="38100" w14:dir="2700000" w14:sx="100000" w14:sy="100000" w14:kx="0" w14:ky="0" w14:algn="tl">
+            <w14:schemeClr w14:val="bg1">
+              <w14:lumMod w14:val="50000"/>
+            </w14:schemeClr>
+          </w14:shadow>
+          <w14:textOutline w14:w="9525" w14:cap="flat" w14:cmpd="sng" w14:algn="ctr">
+            <w14:solidFill>
+              <w14:schemeClr w14:val="bg1"/>
+            </w14:solidFill>
+            <w14:prstDash w14:val="solid"/>
+            <w14:round/>
+          </w14:textOutline>
+        </w:rPr>
+        <w:t>Node.Js</w:t>
+      </w:r>
+      <w:proofErr w:type="spellEnd"/>
     </w:p>
     <w:p>
       <w:pPr>
@@ -515,19 +585,101 @@
     </w:p>
     <w:p>
       <w:pPr>
+        <w:pStyle w:val="Puesto"/>
+        <w:rPr>
+          <w:b/>
+          <w:lang w:val="es-ES"/>
+        </w:rPr>
+      </w:pPr>
+      <w:r>
+        <w:rPr>
+          <w:b/>
+          <w:lang w:val="es-ES"/>
+        </w:rPr>
+        <w:lastRenderedPageBreak/>
+        <w:t xml:space="preserve">Introducción a </w:t>
+      </w:r>
+      <w:proofErr w:type="spellStart"/>
+      <w:r>
+        <w:rPr>
+          <w:b/>
+          <w:lang w:val="es-ES"/>
+        </w:rPr>
+        <w:t>Node.Js</w:t>
+      </w:r>
+      <w:proofErr w:type="spellEnd"/>
+    </w:p>
+    <w:p>
+      <w:pPr>
         <w:pStyle w:val="Ttulo1"/>
         <w:rPr>
           <w:b/>
           <w:lang w:val="es-ES"/>
         </w:rPr>
       </w:pPr>
-      <w:r>
-        <w:rPr>
-          <w:b/>
-          <w:lang w:val="es-ES"/>
-        </w:rPr>
-        <w:lastRenderedPageBreak/>
-        <w:t>What could you build?</w:t>
+      <w:proofErr w:type="spellStart"/>
+      <w:r>
+        <w:rPr>
+          <w:b/>
+          <w:lang w:val="es-ES"/>
+        </w:rPr>
+        <w:t>What</w:t>
+      </w:r>
+      <w:proofErr w:type="spellEnd"/>
+      <w:r>
+        <w:rPr>
+          <w:b/>
+          <w:lang w:val="es-ES"/>
+        </w:rPr>
+        <w:t xml:space="preserve"> </w:t>
+      </w:r>
+      <w:proofErr w:type="spellStart"/>
+      <w:r>
+        <w:rPr>
+          <w:b/>
+          <w:lang w:val="es-ES"/>
+        </w:rPr>
+        <w:t>could</w:t>
+      </w:r>
+      <w:proofErr w:type="spellEnd"/>
+      <w:r>
+        <w:rPr>
+          <w:b/>
+          <w:lang w:val="es-ES"/>
+        </w:rPr>
+        <w:t xml:space="preserve"> </w:t>
+      </w:r>
+      <w:proofErr w:type="spellStart"/>
+      <w:r>
+        <w:rPr>
+          <w:b/>
+          <w:lang w:val="es-ES"/>
+        </w:rPr>
+        <w:t>you</w:t>
+      </w:r>
+      <w:proofErr w:type="spellEnd"/>
+      <w:r>
+        <w:rPr>
+          <w:b/>
+          <w:lang w:val="es-ES"/>
+        </w:rPr>
+        <w:t xml:space="preserve"> </w:t>
+      </w:r>
+      <w:proofErr w:type="spellStart"/>
+      <w:r>
+        <w:rPr>
+          <w:b/>
+          <w:lang w:val="es-ES"/>
+        </w:rPr>
+        <w:t>build</w:t>
+      </w:r>
+      <w:proofErr w:type="spellEnd"/>
+      <w:r>
+        <w:rPr>
+          <w:b/>
+          <w:lang w:val="es-ES"/>
+        </w:rPr>
+        <w:t>?</w:t>
       </w:r>
     </w:p>
     <w:p>
@@ -541,11 +693,33 @@
           <w:lang w:val="es-ES"/>
         </w:rPr>
       </w:pPr>
-      <w:r>
-        <w:rPr>
-          <w:lang w:val="es-ES"/>
-        </w:rPr>
-        <w:t>Websocket Server (Like a chat server).</w:t>
+      <w:proofErr w:type="spellStart"/>
+      <w:r>
+        <w:rPr>
+          <w:lang w:val="es-ES"/>
+        </w:rPr>
+        <w:t>Websocket</w:t>
+      </w:r>
+      <w:proofErr w:type="spellEnd"/>
+      <w:r>
+        <w:rPr>
+          <w:lang w:val="es-ES"/>
+        </w:rPr>
+        <w:t xml:space="preserve"> Server (</w:t>
+      </w:r>
+      <w:proofErr w:type="spellStart"/>
+      <w:r>
+        <w:rPr>
+          <w:lang w:val="es-ES"/>
+        </w:rPr>
+        <w:t>Like</w:t>
+      </w:r>
+      <w:proofErr w:type="spellEnd"/>
+      <w:r>
+        <w:rPr>
+          <w:lang w:val="es-ES"/>
+        </w:rPr>
+        <w:t xml:space="preserve"> a chat server).</w:t>
       </w:r>
     </w:p>
     <w:p>
@@ -559,11 +733,47 @@
           <w:lang w:val="es-ES"/>
         </w:rPr>
       </w:pPr>
-      <w:r>
-        <w:rPr>
-          <w:lang w:val="es-ES"/>
-        </w:rPr>
-        <w:t>Fast File Upload Client.</w:t>
+      <w:proofErr w:type="spellStart"/>
+      <w:r>
+        <w:rPr>
+          <w:lang w:val="es-ES"/>
+        </w:rPr>
+        <w:t>Fast</w:t>
+      </w:r>
+      <w:proofErr w:type="spellEnd"/>
+      <w:r>
+        <w:rPr>
+          <w:lang w:val="es-ES"/>
+        </w:rPr>
+        <w:t xml:space="preserve"> File </w:t>
+      </w:r>
+      <w:proofErr w:type="spellStart"/>
+      <w:r>
+        <w:rPr>
+          <w:lang w:val="es-ES"/>
+        </w:rPr>
+        <w:t>Upload</w:t>
+      </w:r>
+      <w:proofErr w:type="spellEnd"/>
+      <w:r>
+        <w:rPr>
+          <w:lang w:val="es-ES"/>
+        </w:rPr>
+        <w:t xml:space="preserve"> </w:t>
+      </w:r>
+      <w:proofErr w:type="spellStart"/>
+      <w:r>
+        <w:rPr>
+          <w:lang w:val="es-ES"/>
+        </w:rPr>
+        <w:t>Client</w:t>
+      </w:r>
+      <w:proofErr w:type="spellEnd"/>
+      <w:r>
+        <w:rPr>
+          <w:lang w:val="es-ES"/>
+        </w:rPr>
+        <w:t>.</w:t>
       </w:r>
     </w:p>
     <w:p>
@@ -595,11 +805,19 @@
           <w:lang w:val="es-ES"/>
         </w:rPr>
       </w:pPr>
-      <w:r>
-        <w:rPr>
-          <w:lang w:val="es-ES"/>
-        </w:rPr>
-        <w:t>Any Real-Time Data Apps.</w:t>
+      <w:proofErr w:type="spellStart"/>
+      <w:r>
+        <w:rPr>
+          <w:lang w:val="es-ES"/>
+        </w:rPr>
+        <w:t>Any</w:t>
+      </w:r>
+      <w:proofErr w:type="spellEnd"/>
+      <w:r>
+        <w:rPr>
+          <w:lang w:val="es-ES"/>
+        </w:rPr>
+        <w:t xml:space="preserve"> Real-Time Data Apps.</w:t>
       </w:r>
     </w:p>
     <w:p>
@@ -615,20 +833,100 @@
           <w:b/>
           <w:lang w:val="es-ES"/>
         </w:rPr>
-        <w:t>¿Qué es Node.Js?</w:t>
-      </w:r>
-    </w:p>
-    <w:p>
-      <w:pPr>
-        <w:rPr>
-          <w:lang w:val="es-ES"/>
-        </w:rPr>
-      </w:pPr>
-      <w:r>
-        <w:rPr>
-          <w:lang w:val="es-ES"/>
-        </w:rPr>
-        <w:t>Node.Js es un non-blocking code lo que permite ejecutar varias tareas a la vez aunque alguna de ellas no haya terminado.</w:t>
+        <w:t xml:space="preserve">¿Qué es </w:t>
+      </w:r>
+      <w:proofErr w:type="spellStart"/>
+      <w:r>
+        <w:rPr>
+          <w:b/>
+          <w:lang w:val="es-ES"/>
+        </w:rPr>
+        <w:t>Node.Js</w:t>
+      </w:r>
+      <w:proofErr w:type="spellEnd"/>
+      <w:r>
+        <w:rPr>
+          <w:b/>
+          <w:lang w:val="es-ES"/>
+        </w:rPr>
+        <w:t>?</w:t>
+      </w:r>
+    </w:p>
+    <w:p>
+      <w:pPr>
+        <w:rPr>
+          <w:lang w:val="es-ES"/>
+        </w:rPr>
+      </w:pPr>
+      <w:proofErr w:type="spellStart"/>
+      <w:r>
+        <w:rPr>
+          <w:lang w:val="es-ES"/>
+        </w:rPr>
+        <w:t>Node.Js</w:t>
+      </w:r>
+      <w:proofErr w:type="spellEnd"/>
+      <w:r>
+        <w:rPr>
+          <w:lang w:val="es-ES"/>
+        </w:rPr>
+        <w:t xml:space="preserve"> es </w:t>
+      </w:r>
+      <w:proofErr w:type="spellStart"/>
+      <w:r>
+        <w:rPr>
+          <w:lang w:val="es-ES"/>
+        </w:rPr>
+        <w:t>framework</w:t>
+      </w:r>
+      <w:proofErr w:type="spellEnd"/>
+      <w:r>
+        <w:rPr>
+          <w:lang w:val="es-ES"/>
+        </w:rPr>
+        <w:t xml:space="preserve"> de </w:t>
+      </w:r>
+      <w:proofErr w:type="spellStart"/>
+      <w:r>
+        <w:rPr>
+          <w:lang w:val="es-ES"/>
+        </w:rPr>
+        <w:t>Javascript</w:t>
+      </w:r>
+      <w:proofErr w:type="spellEnd"/>
+      <w:r>
+        <w:rPr>
+          <w:lang w:val="es-ES"/>
+        </w:rPr>
+        <w:t xml:space="preserve"> non-</w:t>
+      </w:r>
+      <w:proofErr w:type="spellStart"/>
+      <w:r>
+        <w:rPr>
+          <w:lang w:val="es-ES"/>
+        </w:rPr>
+        <w:t>blocking</w:t>
+      </w:r>
+      <w:proofErr w:type="spellEnd"/>
+      <w:r>
+        <w:rPr>
+          <w:lang w:val="es-ES"/>
+        </w:rPr>
+        <w:t xml:space="preserve"> </w:t>
+      </w:r>
+      <w:proofErr w:type="spellStart"/>
+      <w:r>
+        <w:rPr>
+          <w:lang w:val="es-ES"/>
+        </w:rPr>
+        <w:t>code</w:t>
+      </w:r>
+      <w:proofErr w:type="spellEnd"/>
+      <w:r>
+        <w:rPr>
+          <w:lang w:val="es-ES"/>
+        </w:rPr>
+        <w:t xml:space="preserve"> que permite ejecutar varias tareas a la vez aunque alguna de ellas no haya terminado.</w:t>
       </w:r>
     </w:p>
     <w:p>
@@ -639,25 +937,78 @@
           <w:lang w:val="es-ES"/>
         </w:rPr>
       </w:pPr>
-      <w:r>
-        <w:rPr>
-          <w:b/>
-          <w:lang w:val="es-ES"/>
-        </w:rPr>
-        <w:t>Blocking Code.</w:t>
-      </w:r>
-    </w:p>
-    <w:p>
-      <w:pPr>
-        <w:rPr>
-          <w:lang w:val="es-ES"/>
-        </w:rPr>
-      </w:pPr>
-      <w:r>
-        <w:rPr>
-          <w:lang w:val="es-ES"/>
-        </w:rPr>
-        <w:t>Por ejemplo otros lenguajes que son blocking code, no pueden realizar una tarea hasta que la anterior haya acabado, por ejemplo:</w:t>
+      <w:proofErr w:type="spellStart"/>
+      <w:r>
+        <w:rPr>
+          <w:b/>
+          <w:lang w:val="es-ES"/>
+        </w:rPr>
+        <w:t>Blocking</w:t>
+      </w:r>
+      <w:proofErr w:type="spellEnd"/>
+      <w:r>
+        <w:rPr>
+          <w:b/>
+          <w:lang w:val="es-ES"/>
+        </w:rPr>
+        <w:t xml:space="preserve"> </w:t>
+      </w:r>
+      <w:proofErr w:type="spellStart"/>
+      <w:r>
+        <w:rPr>
+          <w:b/>
+          <w:lang w:val="es-ES"/>
+        </w:rPr>
+        <w:t>Code</w:t>
+      </w:r>
+      <w:proofErr w:type="spellEnd"/>
+      <w:r>
+        <w:rPr>
+          <w:b/>
+          <w:lang w:val="es-ES"/>
+        </w:rPr>
+        <w:t>.</w:t>
+      </w:r>
+    </w:p>
+    <w:p>
+      <w:pPr>
+        <w:rPr>
+          <w:lang w:val="es-ES"/>
+        </w:rPr>
+      </w:pPr>
+      <w:r>
+        <w:rPr>
+          <w:lang w:val="es-ES"/>
+        </w:rPr>
+        <w:t xml:space="preserve">Por ejemplo otros lenguajes que son </w:t>
+      </w:r>
+      <w:proofErr w:type="spellStart"/>
+      <w:r>
+        <w:rPr>
+          <w:lang w:val="es-ES"/>
+        </w:rPr>
+        <w:t>blocking</w:t>
+      </w:r>
+      <w:proofErr w:type="spellEnd"/>
+      <w:r>
+        <w:rPr>
+          <w:lang w:val="es-ES"/>
+        </w:rPr>
+        <w:t xml:space="preserve"> </w:t>
+      </w:r>
+      <w:proofErr w:type="spellStart"/>
+      <w:r>
+        <w:rPr>
+          <w:lang w:val="es-ES"/>
+        </w:rPr>
+        <w:t>code</w:t>
+      </w:r>
+      <w:proofErr w:type="spellEnd"/>
+      <w:r>
+        <w:rPr>
+          <w:lang w:val="es-ES"/>
+        </w:rPr>
+        <w:t>, no pueden realizar una tarea hasta que la anterior haya acabado, por ejemplo:</w:t>
       </w:r>
     </w:p>
     <w:p>
@@ -671,11 +1022,47 @@
           <w:lang w:val="es-ES"/>
         </w:rPr>
       </w:pPr>
-      <w:r>
-        <w:rPr>
-          <w:lang w:val="es-ES"/>
-        </w:rPr>
-        <w:t>Read file from Filesystem.</w:t>
+      <w:proofErr w:type="spellStart"/>
+      <w:r>
+        <w:rPr>
+          <w:lang w:val="es-ES"/>
+        </w:rPr>
+        <w:t>Read</w:t>
+      </w:r>
+      <w:proofErr w:type="spellEnd"/>
+      <w:r>
+        <w:rPr>
+          <w:lang w:val="es-ES"/>
+        </w:rPr>
+        <w:t xml:space="preserve"> file </w:t>
+      </w:r>
+      <w:proofErr w:type="spellStart"/>
+      <w:r>
+        <w:rPr>
+          <w:lang w:val="es-ES"/>
+        </w:rPr>
+        <w:t>from</w:t>
+      </w:r>
+      <w:proofErr w:type="spellEnd"/>
+      <w:r>
+        <w:rPr>
+          <w:lang w:val="es-ES"/>
+        </w:rPr>
+        <w:t xml:space="preserve"> </w:t>
+      </w:r>
+      <w:proofErr w:type="spellStart"/>
+      <w:r>
+        <w:rPr>
+          <w:lang w:val="es-ES"/>
+        </w:rPr>
+        <w:t>Filesystem</w:t>
+      </w:r>
+      <w:proofErr w:type="spellEnd"/>
+      <w:r>
+        <w:rPr>
+          <w:lang w:val="es-ES"/>
+        </w:rPr>
+        <w:t>.</w:t>
       </w:r>
     </w:p>
     <w:p>
@@ -689,11 +1076,33 @@
           <w:lang w:val="es-ES"/>
         </w:rPr>
       </w:pPr>
-      <w:r>
-        <w:rPr>
-          <w:lang w:val="es-ES"/>
-        </w:rPr>
-        <w:t>Print contents.</w:t>
+      <w:proofErr w:type="spellStart"/>
+      <w:r>
+        <w:rPr>
+          <w:lang w:val="es-ES"/>
+        </w:rPr>
+        <w:t>Print</w:t>
+      </w:r>
+      <w:proofErr w:type="spellEnd"/>
+      <w:r>
+        <w:rPr>
+          <w:lang w:val="es-ES"/>
+        </w:rPr>
+        <w:t xml:space="preserve"> </w:t>
+      </w:r>
+      <w:proofErr w:type="spellStart"/>
+      <w:r>
+        <w:rPr>
+          <w:lang w:val="es-ES"/>
+        </w:rPr>
+        <w:t>contents</w:t>
+      </w:r>
+      <w:proofErr w:type="spellEnd"/>
+      <w:r>
+        <w:rPr>
+          <w:lang w:val="es-ES"/>
+        </w:rPr>
+        <w:t>.</w:t>
       </w:r>
     </w:p>
     <w:p>
@@ -711,7 +1120,35 @@
         <w:rPr>
           <w:lang w:val="es-ES"/>
         </w:rPr>
-        <w:t>Do something else.</w:t>
+        <w:t xml:space="preserve">Do </w:t>
+      </w:r>
+      <w:proofErr w:type="spellStart"/>
+      <w:r>
+        <w:rPr>
+          <w:lang w:val="es-ES"/>
+        </w:rPr>
+        <w:t>something</w:t>
+      </w:r>
+      <w:proofErr w:type="spellEnd"/>
+      <w:r>
+        <w:rPr>
+          <w:lang w:val="es-ES"/>
+        </w:rPr>
+        <w:t xml:space="preserve"> </w:t>
+      </w:r>
+      <w:proofErr w:type="spellStart"/>
+      <w:r>
+        <w:rPr>
+          <w:lang w:val="es-ES"/>
+        </w:rPr>
+        <w:t>else</w:t>
+      </w:r>
+      <w:proofErr w:type="spellEnd"/>
+      <w:r>
+        <w:rPr>
+          <w:lang w:val="es-ES"/>
+        </w:rPr>
+        <w:t>.</w:t>
       </w:r>
     </w:p>
     <w:p>
@@ -731,6 +1168,7 @@
           <w:lang w:val="es-ES"/>
         </w:rPr>
       </w:pPr>
+      <w:proofErr w:type="spellStart"/>
       <w:r>
         <w:rPr>
           <w:b/>
@@ -743,7 +1181,47 @@
           <w:b/>
           <w:lang w:val="es-ES"/>
         </w:rPr>
-        <w:t>ar contents = fs.readFileSync(‘index.html’);</w:t>
+        <w:t>ar</w:t>
+      </w:r>
+      <w:proofErr w:type="spellEnd"/>
+      <w:r>
+        <w:rPr>
+          <w:b/>
+          <w:lang w:val="es-ES"/>
+        </w:rPr>
+        <w:t xml:space="preserve"> </w:t>
+      </w:r>
+      <w:proofErr w:type="spellStart"/>
+      <w:r>
+        <w:rPr>
+          <w:b/>
+          <w:lang w:val="es-ES"/>
+        </w:rPr>
+        <w:t>contents</w:t>
+      </w:r>
+      <w:proofErr w:type="spellEnd"/>
+      <w:r>
+        <w:rPr>
+          <w:b/>
+          <w:lang w:val="es-ES"/>
+        </w:rPr>
+        <w:t xml:space="preserve"> = </w:t>
+      </w:r>
+      <w:proofErr w:type="spellStart"/>
+      <w:r>
+        <w:rPr>
+          <w:b/>
+          <w:lang w:val="es-ES"/>
+        </w:rPr>
+        <w:t>fs.readFileSync</w:t>
+      </w:r>
+      <w:proofErr w:type="spellEnd"/>
+      <w:r>
+        <w:rPr>
+          <w:b/>
+          <w:lang w:val="es-ES"/>
+        </w:rPr>
+        <w:t>(‘index.html’);</w:t>
       </w:r>
     </w:p>
     <w:p>
@@ -767,7 +1245,23 @@
           <w:b/>
           <w:lang w:val="es-ES"/>
         </w:rPr>
-        <w:t>.log(contents);</w:t>
+        <w:t>.log(</w:t>
+      </w:r>
+      <w:proofErr w:type="spellStart"/>
+      <w:r>
+        <w:rPr>
+          <w:b/>
+          <w:lang w:val="es-ES"/>
+        </w:rPr>
+        <w:t>contents</w:t>
+      </w:r>
+      <w:proofErr w:type="spellEnd"/>
+      <w:r>
+        <w:rPr>
+          <w:b/>
+          <w:lang w:val="es-ES"/>
+        </w:rPr>
+        <w:t>);</w:t>
       </w:r>
     </w:p>
     <w:p>
@@ -791,7 +1285,55 @@
           <w:b/>
           <w:lang w:val="es-ES"/>
         </w:rPr>
-        <w:t>.log(‘Doing something else’);</w:t>
+        <w:t>.log(‘</w:t>
+      </w:r>
+      <w:proofErr w:type="spellStart"/>
+      <w:r>
+        <w:rPr>
+          <w:b/>
+          <w:lang w:val="es-ES"/>
+        </w:rPr>
+        <w:t>Doing</w:t>
+      </w:r>
+      <w:proofErr w:type="spellEnd"/>
+      <w:r>
+        <w:rPr>
+          <w:b/>
+          <w:lang w:val="es-ES"/>
+        </w:rPr>
+        <w:t xml:space="preserve"> </w:t>
+      </w:r>
+      <w:proofErr w:type="spellStart"/>
+      <w:r>
+        <w:rPr>
+          <w:b/>
+          <w:lang w:val="es-ES"/>
+        </w:rPr>
+        <w:t>something</w:t>
+      </w:r>
+      <w:proofErr w:type="spellEnd"/>
+      <w:r>
+        <w:rPr>
+          <w:b/>
+          <w:lang w:val="es-ES"/>
+        </w:rPr>
+        <w:t xml:space="preserve"> </w:t>
+      </w:r>
+      <w:proofErr w:type="spellStart"/>
+      <w:r>
+        <w:rPr>
+          <w:b/>
+          <w:lang w:val="es-ES"/>
+        </w:rPr>
+        <w:t>else</w:t>
+      </w:r>
+      <w:proofErr w:type="spellEnd"/>
+      <w:r>
+        <w:rPr>
+          <w:b/>
+          <w:lang w:val="es-ES"/>
+        </w:rPr>
+        <w:t>’);</w:t>
       </w:r>
     </w:p>
     <w:p>
@@ -807,20 +1349,94 @@
           <w:b/>
           <w:lang w:val="es-ES"/>
         </w:rPr>
-        <w:t>Non-blocking Code.</w:t>
-      </w:r>
-    </w:p>
-    <w:p>
-      <w:pPr>
-        <w:rPr>
-          <w:lang w:val="es-ES"/>
-        </w:rPr>
-      </w:pPr>
-      <w:r>
-        <w:rPr>
-          <w:lang w:val="es-ES"/>
-        </w:rPr>
-        <w:t>En cambio con un non-blocking code como node:</w:t>
+        <w:t>Non-</w:t>
+      </w:r>
+      <w:proofErr w:type="spellStart"/>
+      <w:r>
+        <w:rPr>
+          <w:b/>
+          <w:lang w:val="es-ES"/>
+        </w:rPr>
+        <w:t>blocking</w:t>
+      </w:r>
+      <w:proofErr w:type="spellEnd"/>
+      <w:r>
+        <w:rPr>
+          <w:b/>
+          <w:lang w:val="es-ES"/>
+        </w:rPr>
+        <w:t xml:space="preserve"> </w:t>
+      </w:r>
+      <w:proofErr w:type="spellStart"/>
+      <w:r>
+        <w:rPr>
+          <w:b/>
+          <w:lang w:val="es-ES"/>
+        </w:rPr>
+        <w:t>Code</w:t>
+      </w:r>
+      <w:proofErr w:type="spellEnd"/>
+      <w:r>
+        <w:rPr>
+          <w:b/>
+          <w:lang w:val="es-ES"/>
+        </w:rPr>
+        <w:t>.</w:t>
+      </w:r>
+    </w:p>
+    <w:p>
+      <w:pPr>
+        <w:rPr>
+          <w:lang w:val="es-ES"/>
+        </w:rPr>
+      </w:pPr>
+      <w:r>
+        <w:rPr>
+          <w:lang w:val="es-ES"/>
+        </w:rPr>
+        <w:t>En cambio con un non-</w:t>
+      </w:r>
+      <w:proofErr w:type="spellStart"/>
+      <w:r>
+        <w:rPr>
+          <w:lang w:val="es-ES"/>
+        </w:rPr>
+        <w:t>blocking</w:t>
+      </w:r>
+      <w:proofErr w:type="spellEnd"/>
+      <w:r>
+        <w:rPr>
+          <w:lang w:val="es-ES"/>
+        </w:rPr>
+        <w:t xml:space="preserve"> </w:t>
+      </w:r>
+      <w:proofErr w:type="spellStart"/>
+      <w:r>
+        <w:rPr>
+          <w:lang w:val="es-ES"/>
+        </w:rPr>
+        <w:t>code</w:t>
+      </w:r>
+      <w:proofErr w:type="spellEnd"/>
+      <w:r>
+        <w:rPr>
+          <w:lang w:val="es-ES"/>
+        </w:rPr>
+        <w:t xml:space="preserve"> como </w:t>
+      </w:r>
+      <w:proofErr w:type="spellStart"/>
+      <w:r>
+        <w:rPr>
+          <w:lang w:val="es-ES"/>
+        </w:rPr>
+        <w:t>node</w:t>
+      </w:r>
+      <w:proofErr w:type="spellEnd"/>
+      <w:r>
+        <w:rPr>
+          <w:lang w:val="es-ES"/>
+        </w:rPr>
+        <w:t>:</w:t>
       </w:r>
     </w:p>
     <w:p>
@@ -834,11 +1450,47 @@
           <w:lang w:val="es-ES"/>
         </w:rPr>
       </w:pPr>
-      <w:r>
-        <w:rPr>
-          <w:lang w:val="es-ES"/>
-        </w:rPr>
-        <w:t>Read file from Filesystem.</w:t>
+      <w:proofErr w:type="spellStart"/>
+      <w:r>
+        <w:rPr>
+          <w:lang w:val="es-ES"/>
+        </w:rPr>
+        <w:t>Read</w:t>
+      </w:r>
+      <w:proofErr w:type="spellEnd"/>
+      <w:r>
+        <w:rPr>
+          <w:lang w:val="es-ES"/>
+        </w:rPr>
+        <w:t xml:space="preserve"> file </w:t>
+      </w:r>
+      <w:proofErr w:type="spellStart"/>
+      <w:r>
+        <w:rPr>
+          <w:lang w:val="es-ES"/>
+        </w:rPr>
+        <w:t>from</w:t>
+      </w:r>
+      <w:proofErr w:type="spellEnd"/>
+      <w:r>
+        <w:rPr>
+          <w:lang w:val="es-ES"/>
+        </w:rPr>
+        <w:t xml:space="preserve"> </w:t>
+      </w:r>
+      <w:proofErr w:type="spellStart"/>
+      <w:r>
+        <w:rPr>
+          <w:lang w:val="es-ES"/>
+        </w:rPr>
+        <w:t>Filesystem</w:t>
+      </w:r>
+      <w:proofErr w:type="spellEnd"/>
+      <w:r>
+        <w:rPr>
+          <w:lang w:val="es-ES"/>
+        </w:rPr>
+        <w:t>.</w:t>
       </w:r>
     </w:p>
     <w:p>
@@ -856,7 +1508,21 @@
         <w:rPr>
           <w:lang w:val="es-ES"/>
         </w:rPr>
-        <w:t>Cuando se haya completado, imprime su contenido. (esto es un callback).</w:t>
+        <w:t xml:space="preserve">Cuando se haya completado, imprime su contenido. (esto es un </w:t>
+      </w:r>
+      <w:proofErr w:type="spellStart"/>
+      <w:r>
+        <w:rPr>
+          <w:lang w:val="es-ES"/>
+        </w:rPr>
+        <w:t>callback</w:t>
+      </w:r>
+      <w:proofErr w:type="spellEnd"/>
+      <w:r>
+        <w:rPr>
+          <w:lang w:val="es-ES"/>
+        </w:rPr>
+        <w:t>).</w:t>
       </w:r>
     </w:p>
     <w:p>
@@ -874,13 +1540,1403 @@
         <w:rPr>
           <w:lang w:val="es-ES"/>
         </w:rPr>
-        <w:t>Do something else.</w:t>
-      </w:r>
-      <w:r>
-        <w:rPr>
-          <w:lang w:val="es-ES"/>
-        </w:rPr>
-        <w:t xml:space="preserve"> Continua a pesar de que el callback no haya finalizado.</w:t>
+        <w:t xml:space="preserve">Do </w:t>
+      </w:r>
+      <w:proofErr w:type="spellStart"/>
+      <w:r>
+        <w:rPr>
+          <w:lang w:val="es-ES"/>
+        </w:rPr>
+        <w:t>something</w:t>
+      </w:r>
+      <w:proofErr w:type="spellEnd"/>
+      <w:r>
+        <w:rPr>
+          <w:lang w:val="es-ES"/>
+        </w:rPr>
+        <w:t xml:space="preserve"> </w:t>
+      </w:r>
+      <w:proofErr w:type="spellStart"/>
+      <w:r>
+        <w:rPr>
+          <w:lang w:val="es-ES"/>
+        </w:rPr>
+        <w:t>else</w:t>
+      </w:r>
+      <w:proofErr w:type="spellEnd"/>
+      <w:r>
+        <w:rPr>
+          <w:lang w:val="es-ES"/>
+        </w:rPr>
+        <w:t>.</w:t>
+      </w:r>
+      <w:r>
+        <w:rPr>
+          <w:lang w:val="es-ES"/>
+        </w:rPr>
+        <w:t xml:space="preserve"> Continua a pesar de que el </w:t>
+      </w:r>
+      <w:proofErr w:type="spellStart"/>
+      <w:r>
+        <w:rPr>
+          <w:lang w:val="es-ES"/>
+        </w:rPr>
+        <w:t>callback</w:t>
+      </w:r>
+      <w:proofErr w:type="spellEnd"/>
+      <w:r>
+        <w:rPr>
+          <w:lang w:val="es-ES"/>
+        </w:rPr>
+        <w:t xml:space="preserve"> no haya finalizado.</w:t>
+      </w:r>
+    </w:p>
+    <w:p>
+      <w:pPr>
+        <w:pStyle w:val="Prrafodelista"/>
+        <w:rPr>
+          <w:lang w:val="es-ES"/>
+        </w:rPr>
+      </w:pPr>
+    </w:p>
+    <w:p>
+      <w:pPr>
+        <w:pStyle w:val="Subttulo"/>
+        <w:ind w:left="360"/>
+        <w:rPr>
+          <w:b/>
+          <w:lang w:val="es-ES"/>
+        </w:rPr>
+      </w:pPr>
+      <w:proofErr w:type="spellStart"/>
+      <w:r>
+        <w:rPr>
+          <w:b/>
+          <w:lang w:val="es-ES"/>
+        </w:rPr>
+        <w:t>Fs.readFile</w:t>
+      </w:r>
+      <w:proofErr w:type="spellEnd"/>
+      <w:r>
+        <w:rPr>
+          <w:b/>
+          <w:lang w:val="es-ES"/>
+        </w:rPr>
+        <w:t xml:space="preserve">(‘index.html’, </w:t>
+      </w:r>
+      <w:proofErr w:type="spellStart"/>
+      <w:r>
+        <w:rPr>
+          <w:b/>
+          <w:lang w:val="es-ES"/>
+        </w:rPr>
+        <w:t>function</w:t>
+      </w:r>
+      <w:proofErr w:type="spellEnd"/>
+      <w:r>
+        <w:rPr>
+          <w:b/>
+          <w:lang w:val="es-ES"/>
+        </w:rPr>
+        <w:t>(</w:t>
+      </w:r>
+      <w:proofErr w:type="spellStart"/>
+      <w:r>
+        <w:rPr>
+          <w:b/>
+          <w:lang w:val="es-ES"/>
+        </w:rPr>
+        <w:t>err</w:t>
+      </w:r>
+      <w:proofErr w:type="spellEnd"/>
+      <w:r>
+        <w:rPr>
+          <w:b/>
+          <w:lang w:val="es-ES"/>
+        </w:rPr>
+        <w:t xml:space="preserve">, </w:t>
+      </w:r>
+      <w:proofErr w:type="spellStart"/>
+      <w:r>
+        <w:rPr>
+          <w:b/>
+          <w:lang w:val="es-ES"/>
+        </w:rPr>
+        <w:t>contents</w:t>
+      </w:r>
+      <w:proofErr w:type="spellEnd"/>
+      <w:r>
+        <w:rPr>
+          <w:b/>
+          <w:lang w:val="es-ES"/>
+        </w:rPr>
+        <w:t>){</w:t>
+      </w:r>
+    </w:p>
+    <w:p>
+      <w:pPr>
+        <w:pStyle w:val="Subttulo"/>
+        <w:ind w:left="360"/>
+        <w:rPr>
+          <w:b/>
+          <w:lang w:val="es-ES"/>
+        </w:rPr>
+      </w:pPr>
+      <w:r>
+        <w:rPr>
+          <w:b/>
+          <w:lang w:val="es-ES"/>
+        </w:rPr>
+        <w:tab/>
+        <w:t>console.log(</w:t>
+      </w:r>
+      <w:proofErr w:type="spellStart"/>
+      <w:r>
+        <w:rPr>
+          <w:b/>
+          <w:lang w:val="es-ES"/>
+        </w:rPr>
+        <w:t>contents</w:t>
+      </w:r>
+      <w:proofErr w:type="spellEnd"/>
+      <w:r>
+        <w:rPr>
+          <w:b/>
+          <w:lang w:val="es-ES"/>
+        </w:rPr>
+        <w:t>);</w:t>
+      </w:r>
+    </w:p>
+    <w:p>
+      <w:pPr>
+        <w:pStyle w:val="Subttulo"/>
+        <w:ind w:left="360"/>
+        <w:rPr>
+          <w:b/>
+          <w:lang w:val="es-ES"/>
+        </w:rPr>
+      </w:pPr>
+      <w:r>
+        <w:rPr>
+          <w:b/>
+          <w:lang w:val="es-ES"/>
+        </w:rPr>
+        <w:t>}</w:t>
+      </w:r>
+    </w:p>
+    <w:p>
+      <w:pPr>
+        <w:pStyle w:val="Subttulo"/>
+        <w:ind w:left="360"/>
+        <w:rPr>
+          <w:b/>
+          <w:lang w:val="es-ES"/>
+        </w:rPr>
+      </w:pPr>
+      <w:r>
+        <w:rPr>
+          <w:b/>
+          <w:lang w:val="es-ES"/>
+        </w:rPr>
+        <w:t>console.log(‘</w:t>
+      </w:r>
+      <w:proofErr w:type="spellStart"/>
+      <w:r>
+        <w:rPr>
+          <w:b/>
+          <w:lang w:val="es-ES"/>
+        </w:rPr>
+        <w:t>Doing</w:t>
+      </w:r>
+      <w:proofErr w:type="spellEnd"/>
+      <w:r>
+        <w:rPr>
+          <w:b/>
+          <w:lang w:val="es-ES"/>
+        </w:rPr>
+        <w:t xml:space="preserve"> </w:t>
+      </w:r>
+      <w:proofErr w:type="spellStart"/>
+      <w:r>
+        <w:rPr>
+          <w:b/>
+          <w:lang w:val="es-ES"/>
+        </w:rPr>
+        <w:t>something</w:t>
+      </w:r>
+      <w:proofErr w:type="spellEnd"/>
+      <w:r>
+        <w:rPr>
+          <w:b/>
+          <w:lang w:val="es-ES"/>
+        </w:rPr>
+        <w:t xml:space="preserve"> </w:t>
+      </w:r>
+      <w:proofErr w:type="spellStart"/>
+      <w:r>
+        <w:rPr>
+          <w:b/>
+          <w:lang w:val="es-ES"/>
+        </w:rPr>
+        <w:t>else</w:t>
+      </w:r>
+      <w:proofErr w:type="spellEnd"/>
+      <w:r>
+        <w:rPr>
+          <w:b/>
+          <w:lang w:val="es-ES"/>
+        </w:rPr>
+        <w:t>’);</w:t>
+      </w:r>
+    </w:p>
+    <w:p>
+      <w:pPr>
+        <w:pStyle w:val="Ttulo1"/>
+      </w:pPr>
+      <w:r>
+        <w:t>Estructura</w:t>
+      </w:r>
+    </w:p>
+    <w:p>
+      <w:pPr>
+        <w:pStyle w:val="Subttulo"/>
+        <w:rPr>
+          <w:b/>
+          <w:iCs/>
+        </w:rPr>
+      </w:pPr>
+      <w:proofErr w:type="spellStart"/>
+      <w:r>
+        <w:rPr>
+          <w:rStyle w:val="nfasis"/>
+          <w:b/>
+          <w:i w:val="0"/>
+        </w:rPr>
+        <w:t>var</w:t>
+      </w:r>
+      <w:proofErr w:type="spellEnd"/>
+      <w:r>
+        <w:rPr>
+          <w:rStyle w:val="nfasis"/>
+          <w:b/>
+          <w:i w:val="0"/>
+        </w:rPr>
+        <w:t xml:space="preserve"> http = </w:t>
+      </w:r>
+      <w:proofErr w:type="spellStart"/>
+      <w:r>
+        <w:rPr>
+          <w:rStyle w:val="nfasis"/>
+          <w:b/>
+          <w:i w:val="0"/>
+        </w:rPr>
+        <w:t>require</w:t>
+      </w:r>
+      <w:proofErr w:type="spellEnd"/>
+      <w:r>
+        <w:rPr>
+          <w:rStyle w:val="nfasis"/>
+          <w:b/>
+          <w:i w:val="0"/>
+        </w:rPr>
+        <w:t xml:space="preserve">(‘http’); // </w:t>
+      </w:r>
+      <w:proofErr w:type="spellStart"/>
+      <w:r>
+        <w:rPr>
+          <w:rStyle w:val="nfasis"/>
+          <w:b/>
+          <w:i w:val="0"/>
+        </w:rPr>
+        <w:t>How</w:t>
+      </w:r>
+      <w:proofErr w:type="spellEnd"/>
+      <w:r>
+        <w:rPr>
+          <w:rStyle w:val="nfasis"/>
+          <w:b/>
+          <w:i w:val="0"/>
+        </w:rPr>
+        <w:t xml:space="preserve"> </w:t>
+      </w:r>
+      <w:proofErr w:type="spellStart"/>
+      <w:r>
+        <w:rPr>
+          <w:rStyle w:val="nfasis"/>
+          <w:b/>
+          <w:i w:val="0"/>
+        </w:rPr>
+        <w:t>we</w:t>
+      </w:r>
+      <w:proofErr w:type="spellEnd"/>
+      <w:r>
+        <w:rPr>
+          <w:rStyle w:val="nfasis"/>
+          <w:b/>
+          <w:i w:val="0"/>
+        </w:rPr>
+        <w:t xml:space="preserve"> </w:t>
+      </w:r>
+      <w:proofErr w:type="spellStart"/>
+      <w:r>
+        <w:rPr>
+          <w:rStyle w:val="nfasis"/>
+          <w:b/>
+          <w:i w:val="0"/>
+        </w:rPr>
+        <w:t>require</w:t>
+      </w:r>
+      <w:proofErr w:type="spellEnd"/>
+      <w:r>
+        <w:rPr>
+          <w:rStyle w:val="nfasis"/>
+          <w:b/>
+          <w:i w:val="0"/>
+        </w:rPr>
+        <w:t xml:space="preserve"> modules</w:t>
+      </w:r>
+    </w:p>
+    <w:p>
+      <w:pPr>
+        <w:pStyle w:val="Subttulo"/>
+        <w:rPr>
+          <w:b/>
+        </w:rPr>
+      </w:pPr>
+      <w:proofErr w:type="spellStart"/>
+      <w:r>
+        <w:rPr>
+          <w:b/>
+        </w:rPr>
+        <w:t>http.createServer</w:t>
+      </w:r>
+      <w:proofErr w:type="spellEnd"/>
+      <w:r>
+        <w:rPr>
+          <w:b/>
+        </w:rPr>
+        <w:t>(</w:t>
+      </w:r>
+      <w:proofErr w:type="spellStart"/>
+      <w:r>
+        <w:rPr>
+          <w:b/>
+        </w:rPr>
+        <w:t>function</w:t>
+      </w:r>
+      <w:proofErr w:type="spellEnd"/>
+      <w:r>
+        <w:rPr>
+          <w:b/>
+        </w:rPr>
+        <w:t>(</w:t>
+      </w:r>
+      <w:proofErr w:type="spellStart"/>
+      <w:r>
+        <w:rPr>
+          <w:b/>
+        </w:rPr>
+        <w:t>request</w:t>
+      </w:r>
+      <w:proofErr w:type="spellEnd"/>
+      <w:r>
+        <w:rPr>
+          <w:b/>
+        </w:rPr>
+        <w:t>, response){</w:t>
+      </w:r>
+    </w:p>
+    <w:p>
+      <w:pPr>
+        <w:pStyle w:val="Subttulo"/>
+        <w:rPr>
+          <w:b/>
+        </w:rPr>
+      </w:pPr>
+      <w:r>
+        <w:rPr>
+          <w:b/>
+        </w:rPr>
+        <w:tab/>
+      </w:r>
+      <w:proofErr w:type="spellStart"/>
+      <w:r>
+        <w:rPr>
+          <w:b/>
+        </w:rPr>
+        <w:t>response.writeHead</w:t>
+      </w:r>
+      <w:proofErr w:type="spellEnd"/>
+      <w:r>
+        <w:rPr>
+          <w:b/>
+        </w:rPr>
+        <w:t xml:space="preserve">(200); // Status </w:t>
+      </w:r>
+      <w:proofErr w:type="spellStart"/>
+      <w:r>
+        <w:rPr>
+          <w:b/>
+        </w:rPr>
+        <w:t>code</w:t>
+      </w:r>
+      <w:proofErr w:type="spellEnd"/>
+      <w:r>
+        <w:rPr>
+          <w:b/>
+        </w:rPr>
+        <w:t xml:space="preserve"> in </w:t>
+      </w:r>
+      <w:proofErr w:type="spellStart"/>
+      <w:r>
+        <w:rPr>
+          <w:b/>
+        </w:rPr>
+        <w:t>header</w:t>
+      </w:r>
+      <w:proofErr w:type="spellEnd"/>
+    </w:p>
+    <w:p>
+      <w:pPr>
+        <w:pStyle w:val="Subttulo"/>
+        <w:rPr>
+          <w:b/>
+        </w:rPr>
+      </w:pPr>
+      <w:r>
+        <w:rPr>
+          <w:b/>
+        </w:rPr>
+        <w:tab/>
+      </w:r>
+      <w:proofErr w:type="spellStart"/>
+      <w:r>
+        <w:rPr>
+          <w:b/>
+        </w:rPr>
+        <w:t>response.write</w:t>
+      </w:r>
+      <w:proofErr w:type="spellEnd"/>
+      <w:r>
+        <w:rPr>
+          <w:b/>
+        </w:rPr>
+        <w:t>(“</w:t>
+      </w:r>
+      <w:proofErr w:type="spellStart"/>
+      <w:r>
+        <w:rPr>
+          <w:b/>
+        </w:rPr>
+        <w:t>Hello</w:t>
+      </w:r>
+      <w:proofErr w:type="spellEnd"/>
+      <w:r>
+        <w:rPr>
+          <w:b/>
+        </w:rPr>
+        <w:t xml:space="preserve">, </w:t>
+      </w:r>
+      <w:proofErr w:type="spellStart"/>
+      <w:r>
+        <w:rPr>
+          <w:b/>
+        </w:rPr>
+        <w:t>this</w:t>
+      </w:r>
+      <w:proofErr w:type="spellEnd"/>
+      <w:r>
+        <w:rPr>
+          <w:b/>
+        </w:rPr>
+        <w:t xml:space="preserve"> </w:t>
+      </w:r>
+      <w:proofErr w:type="spellStart"/>
+      <w:r>
+        <w:rPr>
+          <w:b/>
+        </w:rPr>
+        <w:t>is</w:t>
+      </w:r>
+      <w:proofErr w:type="spellEnd"/>
+      <w:r>
+        <w:rPr>
+          <w:b/>
+        </w:rPr>
+        <w:t xml:space="preserve"> </w:t>
+      </w:r>
+      <w:proofErr w:type="spellStart"/>
+      <w:r>
+        <w:rPr>
+          <w:b/>
+        </w:rPr>
+        <w:t>dog</w:t>
+      </w:r>
+      <w:proofErr w:type="spellEnd"/>
+      <w:r>
+        <w:rPr>
+          <w:b/>
+        </w:rPr>
+        <w:t xml:space="preserve">.”); // Response </w:t>
+      </w:r>
+      <w:proofErr w:type="spellStart"/>
+      <w:r>
+        <w:rPr>
+          <w:b/>
+        </w:rPr>
+        <w:t>body</w:t>
+      </w:r>
+      <w:proofErr w:type="spellEnd"/>
+    </w:p>
+    <w:p>
+      <w:pPr>
+        <w:pStyle w:val="Subttulo"/>
+        <w:rPr>
+          <w:b/>
+        </w:rPr>
+      </w:pPr>
+      <w:r>
+        <w:rPr>
+          <w:b/>
+        </w:rPr>
+        <w:tab/>
+      </w:r>
+      <w:proofErr w:type="spellStart"/>
+      <w:r>
+        <w:rPr>
+          <w:b/>
+        </w:rPr>
+        <w:t>response.end</w:t>
+      </w:r>
+      <w:proofErr w:type="spellEnd"/>
+      <w:r>
+        <w:rPr>
+          <w:b/>
+        </w:rPr>
+        <w:t xml:space="preserve">(); // </w:t>
+      </w:r>
+      <w:proofErr w:type="spellStart"/>
+      <w:r>
+        <w:rPr>
+          <w:b/>
+        </w:rPr>
+        <w:t>Close</w:t>
+      </w:r>
+      <w:proofErr w:type="spellEnd"/>
+      <w:r>
+        <w:rPr>
+          <w:b/>
+        </w:rPr>
+        <w:t xml:space="preserve"> </w:t>
+      </w:r>
+      <w:proofErr w:type="spellStart"/>
+      <w:r>
+        <w:rPr>
+          <w:b/>
+        </w:rPr>
+        <w:t>t</w:t>
+      </w:r>
+      <w:r>
+        <w:rPr>
+          <w:b/>
+        </w:rPr>
+        <w:t>he</w:t>
+      </w:r>
+      <w:proofErr w:type="spellEnd"/>
+      <w:r>
+        <w:rPr>
+          <w:b/>
+        </w:rPr>
+        <w:t xml:space="preserve"> </w:t>
+      </w:r>
+      <w:proofErr w:type="spellStart"/>
+      <w:r>
+        <w:rPr>
+          <w:b/>
+        </w:rPr>
+        <w:t>connection</w:t>
+      </w:r>
+      <w:proofErr w:type="spellEnd"/>
+    </w:p>
+    <w:p>
+      <w:pPr>
+        <w:pStyle w:val="Subttulo"/>
+        <w:rPr>
+          <w:b/>
+        </w:rPr>
+      </w:pPr>
+      <w:r>
+        <w:rPr>
+          <w:b/>
+        </w:rPr>
+        <w:t xml:space="preserve">}).listen(8080); // Listen </w:t>
+      </w:r>
+      <w:proofErr w:type="spellStart"/>
+      <w:r>
+        <w:rPr>
+          <w:b/>
+        </w:rPr>
+        <w:t>for</w:t>
+      </w:r>
+      <w:proofErr w:type="spellEnd"/>
+      <w:r>
+        <w:rPr>
+          <w:b/>
+        </w:rPr>
+        <w:t xml:space="preserve"> </w:t>
+      </w:r>
+      <w:proofErr w:type="spellStart"/>
+      <w:r>
+        <w:rPr>
+          <w:b/>
+        </w:rPr>
+        <w:t>connections</w:t>
+      </w:r>
+      <w:proofErr w:type="spellEnd"/>
+      <w:r>
+        <w:rPr>
+          <w:b/>
+        </w:rPr>
+        <w:t xml:space="preserve"> </w:t>
+      </w:r>
+      <w:proofErr w:type="spellStart"/>
+      <w:r>
+        <w:rPr>
+          <w:b/>
+        </w:rPr>
+        <w:t>on</w:t>
+      </w:r>
+      <w:proofErr w:type="spellEnd"/>
+      <w:r>
+        <w:rPr>
+          <w:b/>
+        </w:rPr>
+        <w:t xml:space="preserve"> </w:t>
+      </w:r>
+      <w:proofErr w:type="spellStart"/>
+      <w:r>
+        <w:rPr>
+          <w:b/>
+        </w:rPr>
+        <w:t>this</w:t>
+      </w:r>
+      <w:proofErr w:type="spellEnd"/>
+      <w:r>
+        <w:rPr>
+          <w:b/>
+        </w:rPr>
+        <w:t xml:space="preserve"> </w:t>
+      </w:r>
+      <w:proofErr w:type="spellStart"/>
+      <w:r>
+        <w:rPr>
+          <w:b/>
+        </w:rPr>
+        <w:t>port</w:t>
+      </w:r>
+      <w:proofErr w:type="spellEnd"/>
+    </w:p>
+    <w:p>
+      <w:pPr>
+        <w:pStyle w:val="Subttulo"/>
+        <w:rPr>
+          <w:b/>
+        </w:rPr>
+      </w:pPr>
+      <w:r>
+        <w:rPr>
+          <w:b/>
+        </w:rPr>
+        <w:t>console.log(‘</w:t>
+      </w:r>
+      <w:proofErr w:type="spellStart"/>
+      <w:r>
+        <w:rPr>
+          <w:b/>
+        </w:rPr>
+        <w:t>Listening</w:t>
+      </w:r>
+      <w:proofErr w:type="spellEnd"/>
+      <w:r>
+        <w:rPr>
+          <w:b/>
+        </w:rPr>
+        <w:t xml:space="preserve"> </w:t>
+      </w:r>
+      <w:proofErr w:type="spellStart"/>
+      <w:r>
+        <w:rPr>
+          <w:b/>
+        </w:rPr>
+        <w:t>on</w:t>
+      </w:r>
+      <w:proofErr w:type="spellEnd"/>
+      <w:r>
+        <w:rPr>
+          <w:b/>
+        </w:rPr>
+        <w:t xml:space="preserve"> </w:t>
+      </w:r>
+      <w:proofErr w:type="spellStart"/>
+      <w:r>
+        <w:rPr>
+          <w:b/>
+        </w:rPr>
+        <w:t>port</w:t>
+      </w:r>
+      <w:proofErr w:type="spellEnd"/>
+      <w:r>
+        <w:rPr>
+          <w:b/>
+        </w:rPr>
+        <w:t xml:space="preserve"> 8080…’);</w:t>
+      </w:r>
+    </w:p>
+    <w:p/>
+    <w:p>
+      <w:r>
+        <w:t xml:space="preserve">$ </w:t>
+      </w:r>
+      <w:proofErr w:type="spellStart"/>
+      <w:r>
+        <w:t>node</w:t>
+      </w:r>
+      <w:proofErr w:type="spellEnd"/>
+      <w:r>
+        <w:t xml:space="preserve"> hello.js // </w:t>
+      </w:r>
+      <w:r>
+        <w:sym w:font="Wingdings" w:char="F0E0"/>
+      </w:r>
+      <w:r>
+        <w:t xml:space="preserve"> </w:t>
+      </w:r>
+      <w:proofErr w:type="spellStart"/>
+      <w:r>
+        <w:t>Listening</w:t>
+      </w:r>
+      <w:proofErr w:type="spellEnd"/>
+      <w:r>
+        <w:t xml:space="preserve"> </w:t>
+      </w:r>
+      <w:proofErr w:type="spellStart"/>
+      <w:r>
+        <w:t>on</w:t>
+      </w:r>
+      <w:proofErr w:type="spellEnd"/>
+      <w:r>
+        <w:t xml:space="preserve"> </w:t>
+      </w:r>
+      <w:proofErr w:type="spellStart"/>
+      <w:r>
+        <w:t>port</w:t>
+      </w:r>
+      <w:proofErr w:type="spellEnd"/>
+      <w:r>
+        <w:t xml:space="preserve"> 8080</w:t>
+      </w:r>
+    </w:p>
+    <w:p>
+      <w:r>
+        <w:t xml:space="preserve">$ </w:t>
+      </w:r>
+      <w:proofErr w:type="spellStart"/>
+      <w:r>
+        <w:t>curl</w:t>
+      </w:r>
+      <w:proofErr w:type="spellEnd"/>
+      <w:r>
+        <w:t xml:space="preserve"> </w:t>
+      </w:r>
+      <w:hyperlink r:id="rId7" w:history="1">
+        <w:r>
+          <w:rPr>
+            <w:rStyle w:val="Hipervnculo"/>
+          </w:rPr>
+          <w:t>http://localhost:8080</w:t>
+        </w:r>
+      </w:hyperlink>
+      <w:r>
+        <w:t xml:space="preserve"> -&gt; </w:t>
+      </w:r>
+      <w:proofErr w:type="spellStart"/>
+      <w:r>
+        <w:t>Hello</w:t>
+      </w:r>
+      <w:proofErr w:type="spellEnd"/>
+      <w:r>
+        <w:t xml:space="preserve">, </w:t>
+      </w:r>
+      <w:proofErr w:type="spellStart"/>
+      <w:r>
+        <w:t>this</w:t>
+      </w:r>
+      <w:proofErr w:type="spellEnd"/>
+      <w:r>
+        <w:t xml:space="preserve"> </w:t>
+      </w:r>
+      <w:proofErr w:type="spellStart"/>
+      <w:r>
+        <w:t>is</w:t>
+      </w:r>
+      <w:proofErr w:type="spellEnd"/>
+      <w:r>
+        <w:t xml:space="preserve"> </w:t>
+      </w:r>
+      <w:proofErr w:type="spellStart"/>
+      <w:r>
+        <w:t>dog</w:t>
+      </w:r>
+      <w:proofErr w:type="spellEnd"/>
+      <w:r>
+        <w:t>.</w:t>
+      </w:r>
+    </w:p>
+    <w:p>
+      <w:pPr>
+        <w:pStyle w:val="Ttulo1"/>
+      </w:pPr>
+      <w:proofErr w:type="spellStart"/>
+      <w:r>
+        <w:t>Two</w:t>
+      </w:r>
+      <w:proofErr w:type="spellEnd"/>
+      <w:r>
+        <w:t xml:space="preserve"> </w:t>
+      </w:r>
+      <w:proofErr w:type="spellStart"/>
+      <w:r>
+        <w:t>callbacks</w:t>
+      </w:r>
+      <w:proofErr w:type="spellEnd"/>
+    </w:p>
+    <w:p>
+      <w:pPr>
+        <w:pStyle w:val="Subttulo"/>
+        <w:rPr>
+          <w:b/>
+          <w:iCs/>
+        </w:rPr>
+      </w:pPr>
+      <w:proofErr w:type="spellStart"/>
+      <w:r>
+        <w:rPr>
+          <w:rStyle w:val="nfasis"/>
+          <w:b/>
+          <w:i w:val="0"/>
+        </w:rPr>
+        <w:t>var</w:t>
+      </w:r>
+      <w:proofErr w:type="spellEnd"/>
+      <w:r>
+        <w:rPr>
+          <w:rStyle w:val="nfasis"/>
+          <w:b/>
+          <w:i w:val="0"/>
+        </w:rPr>
+        <w:t xml:space="preserve"> http = </w:t>
+      </w:r>
+      <w:proofErr w:type="spellStart"/>
+      <w:r>
+        <w:rPr>
+          <w:rStyle w:val="nfasis"/>
+          <w:b/>
+          <w:i w:val="0"/>
+        </w:rPr>
+        <w:t>require</w:t>
+      </w:r>
+      <w:proofErr w:type="spellEnd"/>
+      <w:r>
+        <w:rPr>
+          <w:rStyle w:val="nfasis"/>
+          <w:b/>
+          <w:i w:val="0"/>
+        </w:rPr>
+        <w:t xml:space="preserve">(‘http’); // </w:t>
+      </w:r>
+      <w:proofErr w:type="spellStart"/>
+      <w:r>
+        <w:rPr>
+          <w:rStyle w:val="nfasis"/>
+          <w:b/>
+          <w:i w:val="0"/>
+        </w:rPr>
+        <w:t>How</w:t>
+      </w:r>
+      <w:proofErr w:type="spellEnd"/>
+      <w:r>
+        <w:rPr>
+          <w:rStyle w:val="nfasis"/>
+          <w:b/>
+          <w:i w:val="0"/>
+        </w:rPr>
+        <w:t xml:space="preserve"> </w:t>
+      </w:r>
+      <w:proofErr w:type="spellStart"/>
+      <w:r>
+        <w:rPr>
+          <w:rStyle w:val="nfasis"/>
+          <w:b/>
+          <w:i w:val="0"/>
+        </w:rPr>
+        <w:t>we</w:t>
+      </w:r>
+      <w:proofErr w:type="spellEnd"/>
+      <w:r>
+        <w:rPr>
+          <w:rStyle w:val="nfasis"/>
+          <w:b/>
+          <w:i w:val="0"/>
+        </w:rPr>
+        <w:t xml:space="preserve"> </w:t>
+      </w:r>
+      <w:proofErr w:type="spellStart"/>
+      <w:r>
+        <w:rPr>
+          <w:rStyle w:val="nfasis"/>
+          <w:b/>
+          <w:i w:val="0"/>
+        </w:rPr>
+        <w:t>require</w:t>
+      </w:r>
+      <w:proofErr w:type="spellEnd"/>
+      <w:r>
+        <w:rPr>
+          <w:rStyle w:val="nfasis"/>
+          <w:b/>
+          <w:i w:val="0"/>
+        </w:rPr>
+        <w:t xml:space="preserve"> modules</w:t>
+      </w:r>
+    </w:p>
+    <w:p>
+      <w:pPr>
+        <w:pStyle w:val="Subttulo"/>
+        <w:rPr>
+          <w:b/>
+        </w:rPr>
+      </w:pPr>
+      <w:proofErr w:type="spellStart"/>
+      <w:r>
+        <w:rPr>
+          <w:b/>
+        </w:rPr>
+        <w:t>http.createServer</w:t>
+      </w:r>
+      <w:proofErr w:type="spellEnd"/>
+      <w:r>
+        <w:rPr>
+          <w:b/>
+        </w:rPr>
+        <w:t>(</w:t>
+      </w:r>
+      <w:proofErr w:type="spellStart"/>
+      <w:r>
+        <w:rPr>
+          <w:b/>
+        </w:rPr>
+        <w:t>function</w:t>
+      </w:r>
+      <w:proofErr w:type="spellEnd"/>
+      <w:r>
+        <w:rPr>
+          <w:b/>
+        </w:rPr>
+        <w:t>(</w:t>
+      </w:r>
+      <w:proofErr w:type="spellStart"/>
+      <w:r>
+        <w:rPr>
+          <w:b/>
+        </w:rPr>
+        <w:t>request</w:t>
+      </w:r>
+      <w:proofErr w:type="spellEnd"/>
+      <w:r>
+        <w:rPr>
+          <w:b/>
+        </w:rPr>
+        <w:t>, response){</w:t>
+      </w:r>
+    </w:p>
+    <w:p>
+      <w:pPr>
+        <w:pStyle w:val="Subttulo"/>
+        <w:rPr>
+          <w:b/>
+        </w:rPr>
+      </w:pPr>
+      <w:r>
+        <w:rPr>
+          <w:b/>
+        </w:rPr>
+        <w:tab/>
+      </w:r>
+      <w:proofErr w:type="spellStart"/>
+      <w:r>
+        <w:rPr>
+          <w:b/>
+        </w:rPr>
+        <w:t>response.writeHead</w:t>
+      </w:r>
+      <w:proofErr w:type="spellEnd"/>
+      <w:r>
+        <w:rPr>
+          <w:b/>
+        </w:rPr>
+        <w:t xml:space="preserve">(200); // Status </w:t>
+      </w:r>
+      <w:proofErr w:type="spellStart"/>
+      <w:r>
+        <w:rPr>
+          <w:b/>
+        </w:rPr>
+        <w:t>code</w:t>
+      </w:r>
+      <w:proofErr w:type="spellEnd"/>
+      <w:r>
+        <w:rPr>
+          <w:b/>
+        </w:rPr>
+        <w:t xml:space="preserve"> in </w:t>
+      </w:r>
+      <w:proofErr w:type="spellStart"/>
+      <w:r>
+        <w:rPr>
+          <w:b/>
+        </w:rPr>
+        <w:t>header</w:t>
+      </w:r>
+      <w:proofErr w:type="spellEnd"/>
+    </w:p>
+    <w:p>
+      <w:pPr>
+        <w:pStyle w:val="Subttulo"/>
+        <w:rPr>
+          <w:b/>
+        </w:rPr>
+      </w:pPr>
+      <w:r>
+        <w:rPr>
+          <w:b/>
+        </w:rPr>
+        <w:tab/>
+      </w:r>
+      <w:proofErr w:type="spellStart"/>
+      <w:r>
+        <w:rPr>
+          <w:b/>
+        </w:rPr>
+        <w:t>response.write</w:t>
+      </w:r>
+      <w:proofErr w:type="spellEnd"/>
+      <w:r>
+        <w:rPr>
+          <w:b/>
+        </w:rPr>
+        <w:t>(“</w:t>
+      </w:r>
+      <w:r>
+        <w:rPr>
+          <w:b/>
+        </w:rPr>
+        <w:t>Do gis running</w:t>
+      </w:r>
+      <w:r>
+        <w:rPr>
+          <w:b/>
+        </w:rPr>
+        <w:t xml:space="preserve">.”); </w:t>
+      </w:r>
+    </w:p>
+    <w:p>
+      <w:pPr>
+        <w:pStyle w:val="Subttulo"/>
+        <w:rPr>
+          <w:b/>
+        </w:rPr>
+      </w:pPr>
+      <w:r>
+        <w:rPr>
+          <w:b/>
+        </w:rPr>
+        <w:tab/>
+      </w:r>
+      <w:proofErr w:type="spellStart"/>
+      <w:r>
+        <w:rPr>
+          <w:b/>
+        </w:rPr>
+        <w:t>setTimeout</w:t>
+      </w:r>
+      <w:proofErr w:type="spellEnd"/>
+      <w:r>
+        <w:rPr>
+          <w:b/>
+        </w:rPr>
+        <w:t>(</w:t>
+      </w:r>
+      <w:proofErr w:type="spellStart"/>
+      <w:r>
+        <w:rPr>
+          <w:b/>
+        </w:rPr>
+        <w:t>function</w:t>
+      </w:r>
+      <w:proofErr w:type="spellEnd"/>
+      <w:r>
+        <w:rPr>
+          <w:b/>
+        </w:rPr>
+        <w:t>(){</w:t>
+      </w:r>
+    </w:p>
+    <w:p>
+      <w:pPr>
+        <w:pStyle w:val="Subttulo"/>
+        <w:rPr>
+          <w:b/>
+        </w:rPr>
+      </w:pPr>
+      <w:r>
+        <w:rPr>
+          <w:b/>
+        </w:rPr>
+        <w:tab/>
+      </w:r>
+      <w:r>
+        <w:rPr>
+          <w:b/>
+        </w:rPr>
+        <w:tab/>
+      </w:r>
+      <w:proofErr w:type="spellStart"/>
+      <w:r>
+        <w:rPr>
+          <w:b/>
+        </w:rPr>
+        <w:t>response.write</w:t>
+      </w:r>
+      <w:proofErr w:type="spellEnd"/>
+      <w:r>
+        <w:rPr>
+          <w:b/>
+        </w:rPr>
+        <w:t>(“</w:t>
+      </w:r>
+      <w:proofErr w:type="spellStart"/>
+      <w:r>
+        <w:rPr>
+          <w:b/>
+        </w:rPr>
+        <w:t>Dog</w:t>
+      </w:r>
+      <w:proofErr w:type="spellEnd"/>
+      <w:r>
+        <w:rPr>
+          <w:b/>
+        </w:rPr>
+        <w:t xml:space="preserve"> </w:t>
+      </w:r>
+      <w:proofErr w:type="spellStart"/>
+      <w:r>
+        <w:rPr>
+          <w:b/>
+        </w:rPr>
+        <w:t>is</w:t>
+      </w:r>
+      <w:proofErr w:type="spellEnd"/>
+      <w:r>
+        <w:rPr>
+          <w:b/>
+        </w:rPr>
+        <w:t xml:space="preserve"> done.”);</w:t>
+      </w:r>
+    </w:p>
+    <w:p>
+      <w:pPr>
+        <w:pStyle w:val="Subttulo"/>
+        <w:rPr>
+          <w:b/>
+        </w:rPr>
+      </w:pPr>
+      <w:r>
+        <w:rPr>
+          <w:b/>
+        </w:rPr>
+        <w:tab/>
+      </w:r>
+      <w:r>
+        <w:rPr>
+          <w:b/>
+        </w:rPr>
+        <w:tab/>
+      </w:r>
+      <w:proofErr w:type="spellStart"/>
+      <w:r>
+        <w:rPr>
+          <w:b/>
+        </w:rPr>
+        <w:t>response.end</w:t>
+      </w:r>
+      <w:proofErr w:type="spellEnd"/>
+      <w:r>
+        <w:rPr>
+          <w:b/>
+        </w:rPr>
+        <w:t>();</w:t>
+      </w:r>
+    </w:p>
+    <w:p>
+      <w:pPr>
+        <w:pStyle w:val="Subttulo"/>
+        <w:rPr>
+          <w:b/>
+        </w:rPr>
+      </w:pPr>
+      <w:r>
+        <w:rPr>
+          <w:b/>
+        </w:rPr>
+        <w:tab/>
+        <w:t>}, 5000);</w:t>
+      </w:r>
+    </w:p>
+    <w:p>
+      <w:pPr>
+        <w:pStyle w:val="Subttulo"/>
+        <w:rPr>
+          <w:b/>
+        </w:rPr>
+      </w:pPr>
+      <w:r>
+        <w:rPr>
+          <w:b/>
+        </w:rPr>
+        <w:t xml:space="preserve">}).listen(8080); // Listen </w:t>
+      </w:r>
+      <w:proofErr w:type="spellStart"/>
+      <w:r>
+        <w:rPr>
+          <w:b/>
+        </w:rPr>
+        <w:t>for</w:t>
+      </w:r>
+      <w:proofErr w:type="spellEnd"/>
+      <w:r>
+        <w:rPr>
+          <w:b/>
+        </w:rPr>
+        <w:t xml:space="preserve"> </w:t>
+      </w:r>
+      <w:proofErr w:type="spellStart"/>
+      <w:r>
+        <w:rPr>
+          <w:b/>
+        </w:rPr>
+        <w:t>connections</w:t>
+      </w:r>
+      <w:proofErr w:type="spellEnd"/>
+      <w:r>
+        <w:rPr>
+          <w:b/>
+        </w:rPr>
+        <w:t xml:space="preserve"> </w:t>
+      </w:r>
+      <w:proofErr w:type="spellStart"/>
+      <w:r>
+        <w:rPr>
+          <w:b/>
+        </w:rPr>
+        <w:t>on</w:t>
+      </w:r>
+      <w:proofErr w:type="spellEnd"/>
+      <w:r>
+        <w:rPr>
+          <w:b/>
+        </w:rPr>
+        <w:t xml:space="preserve"> </w:t>
+      </w:r>
+      <w:proofErr w:type="spellStart"/>
+      <w:r>
+        <w:rPr>
+          <w:b/>
+        </w:rPr>
+        <w:t>this</w:t>
+      </w:r>
+      <w:proofErr w:type="spellEnd"/>
+      <w:r>
+        <w:rPr>
+          <w:b/>
+        </w:rPr>
+        <w:t xml:space="preserve"> </w:t>
+      </w:r>
+      <w:proofErr w:type="spellStart"/>
+      <w:r>
+        <w:rPr>
+          <w:b/>
+        </w:rPr>
+        <w:t>port</w:t>
+      </w:r>
+      <w:proofErr w:type="spellEnd"/>
+    </w:p>
+    <w:p>
+      <w:pPr>
+        <w:pStyle w:val="Ttulo1"/>
+      </w:pPr>
+      <w:proofErr w:type="spellStart"/>
+      <w:r>
+        <w:t>Typical</w:t>
+      </w:r>
+      <w:proofErr w:type="spellEnd"/>
+      <w:r>
+        <w:t xml:space="preserve"> </w:t>
+      </w:r>
+      <w:proofErr w:type="spellStart"/>
+      <w:r>
+        <w:t>blocking</w:t>
+      </w:r>
+      <w:proofErr w:type="spellEnd"/>
+      <w:r>
+        <w:t xml:space="preserve"> </w:t>
+      </w:r>
+      <w:proofErr w:type="spellStart"/>
+      <w:r>
+        <w:t>things</w:t>
+      </w:r>
+      <w:proofErr w:type="spellEnd"/>
+    </w:p>
+    <w:p>
+      <w:pPr>
+        <w:pStyle w:val="Prrafodelista"/>
+        <w:numPr>
+          <w:ilvl w:val="0"/>
+          <w:numId w:val="7"/>
+        </w:numPr>
+      </w:pPr>
+      <w:proofErr w:type="spellStart"/>
+      <w:r>
+        <w:t>Call</w:t>
+      </w:r>
+      <w:proofErr w:type="spellEnd"/>
+      <w:r>
+        <w:t xml:space="preserve"> </w:t>
+      </w:r>
+      <w:proofErr w:type="spellStart"/>
+      <w:r>
+        <w:t>out</w:t>
+      </w:r>
+      <w:proofErr w:type="spellEnd"/>
+      <w:r>
+        <w:t xml:space="preserve"> to web </w:t>
+      </w:r>
+      <w:proofErr w:type="spellStart"/>
+      <w:r>
+        <w:t>services</w:t>
+      </w:r>
+      <w:proofErr w:type="spellEnd"/>
+      <w:r>
+        <w:t>.</w:t>
       </w:r>
       <w:bookmarkStart w:id="0" w:name="_GoBack"/>
       <w:bookmarkEnd w:id="0"/>
@@ -888,190 +2944,75 @@
     <w:p>
       <w:pPr>
         <w:pStyle w:val="Prrafodelista"/>
-        <w:rPr>
-          <w:lang w:val="es-ES"/>
-        </w:rPr>
-      </w:pPr>
-    </w:p>
-    <w:p>
-      <w:pPr>
-        <w:pStyle w:val="Subttulo"/>
-        <w:ind w:left="360"/>
-        <w:rPr>
-          <w:b/>
-          <w:lang w:val="es-ES"/>
-        </w:rPr>
-      </w:pPr>
-      <w:r>
-        <w:rPr>
-          <w:b/>
-          <w:lang w:val="es-ES"/>
-        </w:rPr>
-        <w:t>Fs.readFile(‘index.html’, function(err, contents){</w:t>
-      </w:r>
-    </w:p>
-    <w:p>
-      <w:pPr>
-        <w:pStyle w:val="Subttulo"/>
-        <w:ind w:left="360"/>
-        <w:rPr>
-          <w:b/>
-          <w:lang w:val="es-ES"/>
-        </w:rPr>
-      </w:pPr>
-      <w:r>
-        <w:rPr>
-          <w:b/>
-          <w:lang w:val="es-ES"/>
-        </w:rPr>
-        <w:tab/>
-        <w:t>console.log(contents);</w:t>
-      </w:r>
-    </w:p>
-    <w:p>
-      <w:pPr>
-        <w:pStyle w:val="Subttulo"/>
-        <w:ind w:left="360"/>
-        <w:rPr>
-          <w:b/>
-          <w:lang w:val="es-ES"/>
-        </w:rPr>
-      </w:pPr>
-      <w:r>
-        <w:rPr>
-          <w:b/>
-          <w:lang w:val="es-ES"/>
-        </w:rPr>
-        <w:t>}</w:t>
-      </w:r>
-    </w:p>
-    <w:p>
-      <w:pPr>
-        <w:pStyle w:val="Subttulo"/>
-        <w:ind w:left="360"/>
-        <w:rPr>
-          <w:b/>
-          <w:lang w:val="es-ES"/>
-        </w:rPr>
-      </w:pPr>
-      <w:r>
-        <w:rPr>
-          <w:b/>
-          <w:lang w:val="es-ES"/>
-        </w:rPr>
-        <w:t>console.log(‘Doing something else’);</w:t>
-      </w:r>
-    </w:p>
-    <w:p>
-      <w:pPr>
-        <w:pStyle w:val="Ttulo1"/>
-      </w:pPr>
-      <w:r>
-        <w:t>Estructura</w:t>
-      </w:r>
-    </w:p>
-    <w:p>
-      <w:pPr>
-        <w:pStyle w:val="Subttulo"/>
-        <w:rPr>
-          <w:b/>
-          <w:iCs/>
-        </w:rPr>
-      </w:pPr>
-      <w:r>
-        <w:rPr>
-          <w:rStyle w:val="nfasis"/>
-          <w:b/>
-          <w:i w:val="0"/>
-        </w:rPr>
-        <w:t>var http = require(‘http’); // How we require modules</w:t>
-      </w:r>
-    </w:p>
-    <w:p>
-      <w:pPr>
-        <w:pStyle w:val="Subttulo"/>
-        <w:rPr>
-          <w:b/>
-        </w:rPr>
-      </w:pPr>
-      <w:r>
-        <w:rPr>
-          <w:b/>
-        </w:rPr>
-        <w:t>http.createServer(function(request, response){</w:t>
-      </w:r>
-    </w:p>
-    <w:p>
-      <w:pPr>
-        <w:pStyle w:val="Subttulo"/>
-        <w:rPr>
-          <w:b/>
-        </w:rPr>
-      </w:pPr>
-      <w:r>
-        <w:rPr>
-          <w:b/>
-        </w:rPr>
-        <w:tab/>
-        <w:t>response.writeHead(200); // Status code in header</w:t>
-      </w:r>
-    </w:p>
-    <w:p>
-      <w:pPr>
-        <w:pStyle w:val="Subttulo"/>
-        <w:rPr>
-          <w:b/>
-        </w:rPr>
-      </w:pPr>
-      <w:r>
-        <w:rPr>
-          <w:b/>
-        </w:rPr>
-        <w:tab/>
-        <w:t>response.write(“Hello, this is dog.”); // Response body</w:t>
-      </w:r>
-    </w:p>
-    <w:p>
-      <w:pPr>
-        <w:pStyle w:val="Subttulo"/>
-        <w:rPr>
-          <w:b/>
-        </w:rPr>
-      </w:pPr>
-      <w:r>
-        <w:rPr>
-          <w:b/>
-        </w:rPr>
-        <w:tab/>
-        <w:t>response.end(); // Closet he connection</w:t>
-      </w:r>
-    </w:p>
-    <w:p>
-      <w:pPr>
-        <w:pStyle w:val="Subttulo"/>
-        <w:rPr>
-          <w:b/>
-        </w:rPr>
-      </w:pPr>
-      <w:r>
-        <w:rPr>
-          <w:b/>
-        </w:rPr>
-        <w:t>}).listen(8080); // Listen for connections on this port</w:t>
-      </w:r>
-    </w:p>
-    <w:p>
-      <w:pPr>
-        <w:pStyle w:val="Subttulo"/>
-        <w:rPr>
-          <w:b/>
-        </w:rPr>
-      </w:pPr>
-      <w:r>
-        <w:rPr>
-          <w:b/>
-        </w:rPr>
-        <w:t>console.log(‘Listening on port 8080…’);</w:t>
+        <w:numPr>
+          <w:ilvl w:val="0"/>
+          <w:numId w:val="7"/>
+        </w:numPr>
+      </w:pPr>
+      <w:proofErr w:type="spellStart"/>
+      <w:r>
+        <w:t>Read</w:t>
+      </w:r>
+      <w:proofErr w:type="spellEnd"/>
+      <w:r>
+        <w:t>/</w:t>
+      </w:r>
+      <w:proofErr w:type="spellStart"/>
+      <w:r>
+        <w:t>Writes</w:t>
+      </w:r>
+      <w:proofErr w:type="spellEnd"/>
+      <w:r>
+        <w:t xml:space="preserve"> </w:t>
+      </w:r>
+      <w:proofErr w:type="spellStart"/>
+      <w:r>
+        <w:t>on</w:t>
+      </w:r>
+      <w:proofErr w:type="spellEnd"/>
+      <w:r>
+        <w:t xml:space="preserve"> </w:t>
+      </w:r>
+      <w:proofErr w:type="spellStart"/>
+      <w:r>
+        <w:t>the</w:t>
+      </w:r>
+      <w:proofErr w:type="spellEnd"/>
+      <w:r>
+        <w:t xml:space="preserve"> </w:t>
+      </w:r>
+      <w:proofErr w:type="spellStart"/>
+      <w:r>
+        <w:t>Database</w:t>
+      </w:r>
+      <w:proofErr w:type="spellEnd"/>
+      <w:r>
+        <w:t>.</w:t>
+      </w:r>
+    </w:p>
+    <w:p>
+      <w:pPr>
+        <w:pStyle w:val="Prrafodelista"/>
+        <w:numPr>
+          <w:ilvl w:val="0"/>
+          <w:numId w:val="7"/>
+        </w:numPr>
+      </w:pPr>
+      <w:proofErr w:type="spellStart"/>
+      <w:r>
+        <w:t>Call</w:t>
+      </w:r>
+      <w:proofErr w:type="spellEnd"/>
+      <w:r>
+        <w:t xml:space="preserve"> to </w:t>
+      </w:r>
+      <w:proofErr w:type="spellStart"/>
+      <w:r>
+        <w:t>extensions</w:t>
+      </w:r>
+      <w:proofErr w:type="spellEnd"/>
+      <w:r>
+        <w:t>.</w:t>
       </w:r>
     </w:p>
     <w:sectPr>
@@ -1087,6 +3028,119 @@
 <file path=word/numbering.xml><?xml version="1.0" encoding="utf-8"?>
 <w:numbering xmlns:wpc="http://schemas.microsoft.com/office/word/2010/wordprocessingCanvas" xmlns:mo="http://schemas.microsoft.com/office/mac/office/2008/main" xmlns:mc="http://schemas.openxmlformats.org/markup-compatibility/2006" xmlns:mv="urn:schemas-microsoft-com:mac:vml" xmlns:o="urn:schemas-microsoft-com:office:office" xmlns:r="http://schemas.openxmlformats.org/officeDocument/2006/relationships" xmlns:m="http://schemas.openxmlformats.org/officeDocument/2006/math" xmlns:v="urn:schemas-microsoft-com:vml" xmlns:wp14="http://schemas.microsoft.com/office/word/2010/wordprocessingDrawing" xmlns:wp="http://schemas.openxmlformats.org/drawingml/2006/wordprocessingDrawing" xmlns:w10="urn:schemas-microsoft-com:office:word" xmlns:w="http://schemas.openxmlformats.org/wordprocessingml/2006/main" xmlns:w14="http://schemas.microsoft.com/office/word/2010/wordml" xmlns:w15="http://schemas.microsoft.com/office/word/2012/wordml" xmlns:wpg="http://schemas.microsoft.com/office/word/2010/wordprocessingGroup" xmlns:wpi="http://schemas.microsoft.com/office/word/2010/wordprocessingInk" xmlns:wne="http://schemas.microsoft.com/office/word/2006/wordml" xmlns:wps="http://schemas.microsoft.com/office/word/2010/wordprocessingShape" mc:Ignorable="w14 w15 wp14">
   <w:abstractNum w:abstractNumId="0">
+    <w:nsid w:val="185109D7"/>
+    <w:multiLevelType w:val="hybridMultilevel"/>
+    <w:tmpl w:val="558EACA4"/>
+    <w:lvl w:ilvl="0" w:tplc="040A0001">
+      <w:start w:val="1"/>
+      <w:numFmt w:val="bullet"/>
+      <w:lvlText w:val=""/>
+      <w:lvlJc w:val="left"/>
+      <w:pPr>
+        <w:ind w:left="720" w:hanging="360"/>
+      </w:pPr>
+      <w:rPr>
+        <w:rFonts w:ascii="Symbol" w:hAnsi="Symbol" w:hint="default"/>
+      </w:rPr>
+    </w:lvl>
+    <w:lvl w:ilvl="1" w:tplc="040A0003" w:tentative="1">
+      <w:start w:val="1"/>
+      <w:numFmt w:val="bullet"/>
+      <w:lvlText w:val="o"/>
+      <w:lvlJc w:val="left"/>
+      <w:pPr>
+        <w:ind w:left="1440" w:hanging="360"/>
+      </w:pPr>
+      <w:rPr>
+        <w:rFonts w:ascii="Courier New" w:hAnsi="Courier New" w:cs="Courier New" w:hint="default"/>
+      </w:rPr>
+    </w:lvl>
+    <w:lvl w:ilvl="2" w:tplc="040A0005" w:tentative="1">
+      <w:start w:val="1"/>
+      <w:numFmt w:val="bullet"/>
+      <w:lvlText w:val=""/>
+      <w:lvlJc w:val="left"/>
+      <w:pPr>
+        <w:ind w:left="2160" w:hanging="360"/>
+      </w:pPr>
+      <w:rPr>
+        <w:rFonts w:ascii="Wingdings" w:hAnsi="Wingdings" w:hint="default"/>
+      </w:rPr>
+    </w:lvl>
+    <w:lvl w:ilvl="3" w:tplc="040A0001" w:tentative="1">
+      <w:start w:val="1"/>
+      <w:numFmt w:val="bullet"/>
+      <w:lvlText w:val=""/>
+      <w:lvlJc w:val="left"/>
+      <w:pPr>
+        <w:ind w:left="2880" w:hanging="360"/>
+      </w:pPr>
+      <w:rPr>
+        <w:rFonts w:ascii="Symbol" w:hAnsi="Symbol" w:hint="default"/>
+      </w:rPr>
+    </w:lvl>
+    <w:lvl w:ilvl="4" w:tplc="040A0003" w:tentative="1">
+      <w:start w:val="1"/>
+      <w:numFmt w:val="bullet"/>
+      <w:lvlText w:val="o"/>
+      <w:lvlJc w:val="left"/>
+      <w:pPr>
+        <w:ind w:left="3600" w:hanging="360"/>
+      </w:pPr>
+      <w:rPr>
+        <w:rFonts w:ascii="Courier New" w:hAnsi="Courier New" w:cs="Courier New" w:hint="default"/>
+      </w:rPr>
+    </w:lvl>
+    <w:lvl w:ilvl="5" w:tplc="040A0005" w:tentative="1">
+      <w:start w:val="1"/>
+      <w:numFmt w:val="bullet"/>
+      <w:lvlText w:val=""/>
+      <w:lvlJc w:val="left"/>
+      <w:pPr>
+        <w:ind w:left="4320" w:hanging="360"/>
+      </w:pPr>
+      <w:rPr>
+        <w:rFonts w:ascii="Wingdings" w:hAnsi="Wingdings" w:hint="default"/>
+      </w:rPr>
+    </w:lvl>
+    <w:lvl w:ilvl="6" w:tplc="040A0001" w:tentative="1">
+      <w:start w:val="1"/>
+      <w:numFmt w:val="bullet"/>
+      <w:lvlText w:val=""/>
+      <w:lvlJc w:val="left"/>
+      <w:pPr>
+        <w:ind w:left="5040" w:hanging="360"/>
+      </w:pPr>
+      <w:rPr>
+        <w:rFonts w:ascii="Symbol" w:hAnsi="Symbol" w:hint="default"/>
+      </w:rPr>
+    </w:lvl>
+    <w:lvl w:ilvl="7" w:tplc="040A0003" w:tentative="1">
+      <w:start w:val="1"/>
+      <w:numFmt w:val="bullet"/>
+      <w:lvlText w:val="o"/>
+      <w:lvlJc w:val="left"/>
+      <w:pPr>
+        <w:ind w:left="5760" w:hanging="360"/>
+      </w:pPr>
+      <w:rPr>
+        <w:rFonts w:ascii="Courier New" w:hAnsi="Courier New" w:cs="Courier New" w:hint="default"/>
+      </w:rPr>
+    </w:lvl>
+    <w:lvl w:ilvl="8" w:tplc="040A0005" w:tentative="1">
+      <w:start w:val="1"/>
+      <w:numFmt w:val="bullet"/>
+      <w:lvlText w:val=""/>
+      <w:lvlJc w:val="left"/>
+      <w:pPr>
+        <w:ind w:left="6480" w:hanging="360"/>
+      </w:pPr>
+      <w:rPr>
+        <w:rFonts w:ascii="Wingdings" w:hAnsi="Wingdings" w:hint="default"/>
+      </w:rPr>
+    </w:lvl>
+  </w:abstractNum>
+  <w:abstractNum w:abstractNumId="1">
     <w:nsid w:val="25086901"/>
     <w:multiLevelType w:val="hybridMultilevel"/>
     <w:tmpl w:val="CBDE93A6"/>
@@ -1172,7 +3226,7 @@
       </w:pPr>
     </w:lvl>
   </w:abstractNum>
-  <w:abstractNum w:abstractNumId="1">
+  <w:abstractNum w:abstractNumId="2">
     <w:nsid w:val="2D817801"/>
     <w:multiLevelType w:val="hybridMultilevel"/>
     <w:tmpl w:val="CBDE93A6"/>
@@ -1258,7 +3312,7 @@
       </w:pPr>
     </w:lvl>
   </w:abstractNum>
-  <w:abstractNum w:abstractNumId="2">
+  <w:abstractNum w:abstractNumId="3">
     <w:nsid w:val="43C7728A"/>
     <w:multiLevelType w:val="hybridMultilevel"/>
     <w:tmpl w:val="8D569E02"/>
@@ -1370,7 +3424,7 @@
       </w:rPr>
     </w:lvl>
   </w:abstractNum>
-  <w:abstractNum w:abstractNumId="3">
+  <w:abstractNum w:abstractNumId="4">
     <w:nsid w:val="4698777F"/>
     <w:multiLevelType w:val="hybridMultilevel"/>
     <w:tmpl w:val="23EC5B38"/>
@@ -1456,7 +3510,120 @@
       </w:pPr>
     </w:lvl>
   </w:abstractNum>
-  <w:abstractNum w:abstractNumId="4">
+  <w:abstractNum w:abstractNumId="5">
+    <w:nsid w:val="5A537360"/>
+    <w:multiLevelType w:val="multilevel"/>
+    <w:tmpl w:val="E37EE4A8"/>
+    <w:lvl w:ilvl="0">
+      <w:start w:val="1"/>
+      <w:numFmt w:val="decimal"/>
+      <w:lvlText w:val="%1."/>
+      <w:lvlJc w:val="left"/>
+      <w:pPr>
+        <w:ind w:left="400" w:hanging="400"/>
+      </w:pPr>
+      <w:rPr>
+        <w:rFonts w:hint="default"/>
+      </w:rPr>
+    </w:lvl>
+    <w:lvl w:ilvl="1">
+      <w:start w:val="1"/>
+      <w:numFmt w:val="decimal"/>
+      <w:lvlText w:val="%1.%2."/>
+      <w:lvlJc w:val="left"/>
+      <w:pPr>
+        <w:ind w:left="720" w:hanging="720"/>
+      </w:pPr>
+      <w:rPr>
+        <w:rFonts w:hint="default"/>
+      </w:rPr>
+    </w:lvl>
+    <w:lvl w:ilvl="2">
+      <w:start w:val="1"/>
+      <w:numFmt w:val="decimal"/>
+      <w:lvlText w:val="%1.%2.%3."/>
+      <w:lvlJc w:val="left"/>
+      <w:pPr>
+        <w:ind w:left="720" w:hanging="720"/>
+      </w:pPr>
+      <w:rPr>
+        <w:rFonts w:hint="default"/>
+      </w:rPr>
+    </w:lvl>
+    <w:lvl w:ilvl="3">
+      <w:start w:val="1"/>
+      <w:numFmt w:val="decimal"/>
+      <w:lvlText w:val="%1.%2.%3.%4."/>
+      <w:lvlJc w:val="left"/>
+      <w:pPr>
+        <w:ind w:left="1080" w:hanging="1080"/>
+      </w:pPr>
+      <w:rPr>
+        <w:rFonts w:hint="default"/>
+      </w:rPr>
+    </w:lvl>
+    <w:lvl w:ilvl="4">
+      <w:start w:val="1"/>
+      <w:numFmt w:val="decimal"/>
+      <w:lvlText w:val="%1.%2.%3.%4.%5."/>
+      <w:lvlJc w:val="left"/>
+      <w:pPr>
+        <w:ind w:left="1080" w:hanging="1080"/>
+      </w:pPr>
+      <w:rPr>
+        <w:rFonts w:hint="default"/>
+      </w:rPr>
+    </w:lvl>
+    <w:lvl w:ilvl="5">
+      <w:start w:val="1"/>
+      <w:numFmt w:val="decimal"/>
+      <w:lvlText w:val="%1.%2.%3.%4.%5.%6."/>
+      <w:lvlJc w:val="left"/>
+      <w:pPr>
+        <w:ind w:left="1440" w:hanging="1440"/>
+      </w:pPr>
+      <w:rPr>
+        <w:rFonts w:hint="default"/>
+      </w:rPr>
+    </w:lvl>
+    <w:lvl w:ilvl="6">
+      <w:start w:val="1"/>
+      <w:numFmt w:val="decimal"/>
+      <w:lvlText w:val="%1.%2.%3.%4.%5.%6.%7."/>
+      <w:lvlJc w:val="left"/>
+      <w:pPr>
+        <w:ind w:left="1440" w:hanging="1440"/>
+      </w:pPr>
+      <w:rPr>
+        <w:rFonts w:hint="default"/>
+      </w:rPr>
+    </w:lvl>
+    <w:lvl w:ilvl="7">
+      <w:start w:val="1"/>
+      <w:numFmt w:val="decimal"/>
+      <w:lvlText w:val="%1.%2.%3.%4.%5.%6.%7.%8."/>
+      <w:lvlJc w:val="left"/>
+      <w:pPr>
+        <w:ind w:left="1800" w:hanging="1800"/>
+      </w:pPr>
+      <w:rPr>
+        <w:rFonts w:hint="default"/>
+      </w:rPr>
+    </w:lvl>
+    <w:lvl w:ilvl="8">
+      <w:start w:val="1"/>
+      <w:numFmt w:val="decimal"/>
+      <w:lvlText w:val="%1.%2.%3.%4.%5.%6.%7.%8.%9."/>
+      <w:lvlJc w:val="left"/>
+      <w:pPr>
+        <w:ind w:left="1800" w:hanging="1800"/>
+      </w:pPr>
+      <w:rPr>
+        <w:rFonts w:hint="default"/>
+      </w:rPr>
+    </w:lvl>
+  </w:abstractNum>
+  <w:abstractNum w:abstractNumId="6">
     <w:nsid w:val="620A5551"/>
     <w:multiLevelType w:val="hybridMultilevel"/>
     <w:tmpl w:val="A79A4EB6"/>
@@ -1570,18 +3737,24 @@
     </w:lvl>
   </w:abstractNum>
   <w:num w:numId="1">
+    <w:abstractNumId w:val="6"/>
+  </w:num>
+  <w:num w:numId="2">
     <w:abstractNumId w:val="4"/>
   </w:num>
-  <w:num w:numId="2">
+  <w:num w:numId="3">
+    <w:abstractNumId w:val="2"/>
+  </w:num>
+  <w:num w:numId="4">
     <w:abstractNumId w:val="3"/>
   </w:num>
-  <w:num w:numId="3">
+  <w:num w:numId="5">
     <w:abstractNumId w:val="1"/>
   </w:num>
-  <w:num w:numId="4">
-    <w:abstractNumId w:val="2"/>
+  <w:num w:numId="6">
+    <w:abstractNumId w:val="5"/>
   </w:num>
-  <w:num w:numId="5">
+  <w:num w:numId="7">
     <w:abstractNumId w:val="0"/>
   </w:num>
 </w:numbering>
@@ -2007,6 +4180,28 @@
       <w:szCs w:val="32"/>
     </w:rPr>
   </w:style>
+  <w:style w:type="paragraph" w:styleId="Ttulo2">
+    <w:name w:val="heading 2"/>
+    <w:basedOn w:val="Normal"/>
+    <w:next w:val="Normal"/>
+    <w:link w:val="Ttulo2Car"/>
+    <w:uiPriority w:val="9"/>
+    <w:unhideWhenUsed/>
+    <w:qFormat/>
+    <w:rsid w:val="00226B20"/>
+    <w:pPr>
+      <w:keepNext/>
+      <w:keepLines/>
+      <w:spacing w:before="40"/>
+      <w:outlineLvl w:val="1"/>
+    </w:pPr>
+    <w:rPr>
+      <w:rFonts w:asciiTheme="majorHAnsi" w:eastAsiaTheme="majorEastAsia" w:hAnsiTheme="majorHAnsi" w:cstheme="majorBidi"/>
+      <w:color w:val="2E74B5" w:themeColor="accent1" w:themeShade="BF"/>
+      <w:sz w:val="26"/>
+      <w:szCs w:val="26"/>
+    </w:rPr>
+  </w:style>
   <w:style w:type="character" w:default="1" w:styleId="Fuentedeprrafopredeter">
     <w:name w:val="Default Paragraph Font"/>
     <w:uiPriority w:val="1"/>
@@ -2103,6 +4298,63 @@
     <w:rPr>
       <w:i/>
       <w:iCs/>
+    </w:rPr>
+  </w:style>
+  <w:style w:type="character" w:customStyle="1" w:styleId="Ttulo2Car">
+    <w:name w:val="Título 2 Car"/>
+    <w:basedOn w:val="Fuentedeprrafopredeter"/>
+    <w:link w:val="Ttulo2"/>
+    <w:uiPriority w:val="9"/>
+    <w:rsid w:val="00226B20"/>
+    <w:rPr>
+      <w:rFonts w:asciiTheme="majorHAnsi" w:eastAsiaTheme="majorEastAsia" w:hAnsiTheme="majorHAnsi" w:cstheme="majorBidi"/>
+      <w:color w:val="2E74B5" w:themeColor="accent1" w:themeShade="BF"/>
+      <w:sz w:val="26"/>
+      <w:szCs w:val="26"/>
+    </w:rPr>
+  </w:style>
+  <w:style w:type="paragraph" w:styleId="Puesto">
+    <w:name w:val="Title"/>
+    <w:basedOn w:val="Normal"/>
+    <w:next w:val="Normal"/>
+    <w:link w:val="PuestoCar"/>
+    <w:uiPriority w:val="10"/>
+    <w:qFormat/>
+    <w:rsid w:val="00226B20"/>
+    <w:pPr>
+      <w:contextualSpacing/>
+    </w:pPr>
+    <w:rPr>
+      <w:rFonts w:asciiTheme="majorHAnsi" w:eastAsiaTheme="majorEastAsia" w:hAnsiTheme="majorHAnsi" w:cstheme="majorBidi"/>
+      <w:spacing w:val="-10"/>
+      <w:kern w:val="28"/>
+      <w:sz w:val="56"/>
+      <w:szCs w:val="56"/>
+    </w:rPr>
+  </w:style>
+  <w:style w:type="character" w:customStyle="1" w:styleId="PuestoCar">
+    <w:name w:val="Puesto Car"/>
+    <w:basedOn w:val="Fuentedeprrafopredeter"/>
+    <w:link w:val="Puesto"/>
+    <w:uiPriority w:val="10"/>
+    <w:rsid w:val="00226B20"/>
+    <w:rPr>
+      <w:rFonts w:asciiTheme="majorHAnsi" w:eastAsiaTheme="majorEastAsia" w:hAnsiTheme="majorHAnsi" w:cstheme="majorBidi"/>
+      <w:spacing w:val="-10"/>
+      <w:kern w:val="28"/>
+      <w:sz w:val="56"/>
+      <w:szCs w:val="56"/>
+    </w:rPr>
+  </w:style>
+  <w:style w:type="character" w:styleId="Hipervnculo">
+    <w:name w:val="Hyperlink"/>
+    <w:basedOn w:val="Fuentedeprrafopredeter"/>
+    <w:uiPriority w:val="99"/>
+    <w:unhideWhenUsed/>
+    <w:rsid w:val="002827C8"/>
+    <w:rPr>
+      <w:color w:val="0563C1" w:themeColor="hyperlink"/>
+      <w:u w:val="single"/>
     </w:rPr>
   </w:style>
 </w:styles>
@@ -2374,7 +4626,7 @@
 </file>
 
 <file path=customXml/itemProps1.xml><?xml version="1.0" encoding="utf-8"?>
-<ds:datastoreItem xmlns:ds="http://schemas.openxmlformats.org/officeDocument/2006/customXml" ds:itemID="{62AD6871-32C9-B449-9712-BDF917BAEDD7}">
+<ds:datastoreItem xmlns:ds="http://schemas.openxmlformats.org/officeDocument/2006/customXml" ds:itemID="{66C440E3-8A25-1548-B9D3-34299D23A343}">
   <ds:schemaRefs>
     <ds:schemaRef ds:uri="http://schemas.openxmlformats.org/officeDocument/2006/bibliography"/>
   </ds:schemaRefs>

</xml_diff>

<commit_message>
Añadido en los apuntes el apartado de Eventos.
</commit_message>
<xml_diff>
--- a/Real Time Web with NodeJs.docx
+++ b/Real Time Web with NodeJs.docx
@@ -597,6 +597,20 @@
           <w:lang w:val="es-ES"/>
         </w:rPr>
         <w:lastRenderedPageBreak/>
+        <w:t>1.</w:t>
+      </w:r>
+      <w:r>
+        <w:rPr>
+          <w:b/>
+          <w:lang w:val="es-ES"/>
+        </w:rPr>
+        <w:t xml:space="preserve"> </w:t>
+      </w:r>
+      <w:r>
+        <w:rPr>
+          <w:b/>
+          <w:lang w:val="es-ES"/>
+        </w:rPr>
         <w:t xml:space="preserve">Introducción a </w:t>
       </w:r>
       <w:proofErr w:type="spellStart"/>
@@ -2938,8 +2952,6 @@
       <w:r>
         <w:t>.</w:t>
       </w:r>
-      <w:bookmarkStart w:id="0" w:name="_GoBack"/>
-      <w:bookmarkEnd w:id="0"/>
     </w:p>
     <w:p>
       <w:pPr>
@@ -3014,6 +3026,628 @@
       <w:r>
         <w:t>.</w:t>
       </w:r>
+    </w:p>
+    <w:p/>
+    <w:p/>
+    <w:p>
+      <w:pPr>
+        <w:pStyle w:val="Puesto"/>
+        <w:rPr>
+          <w:b/>
+        </w:rPr>
+      </w:pPr>
+      <w:r>
+        <w:rPr>
+          <w:b/>
+        </w:rPr>
+        <w:t xml:space="preserve">2. </w:t>
+      </w:r>
+      <w:proofErr w:type="spellStart"/>
+      <w:r>
+        <w:rPr>
+          <w:b/>
+        </w:rPr>
+        <w:t>Events</w:t>
+      </w:r>
+      <w:proofErr w:type="spellEnd"/>
+    </w:p>
+    <w:p>
+      <w:r>
+        <w:t>Muchos obje</w:t>
+      </w:r>
+      <w:r>
+        <w:t xml:space="preserve">tos en </w:t>
+      </w:r>
+      <w:proofErr w:type="spellStart"/>
+      <w:r>
+        <w:t>Node</w:t>
+      </w:r>
+      <w:proofErr w:type="spellEnd"/>
+      <w:r>
+        <w:t xml:space="preserve"> emiten eventos, los cuales son heredados del con</w:t>
+      </w:r>
+      <w:r>
+        <w:t>s</w:t>
+      </w:r>
+      <w:r>
+        <w:t xml:space="preserve">tructor </w:t>
+      </w:r>
+      <w:proofErr w:type="spellStart"/>
+      <w:r>
+        <w:t>EventEmitter</w:t>
+      </w:r>
+      <w:proofErr w:type="spellEnd"/>
+      <w:r>
+        <w:t>.</w:t>
+      </w:r>
+    </w:p>
+    <w:p/>
+    <w:p>
+      <w:r>
+        <w:t>Para personalizar dichos eventos en necesario requerir de la siguiente clase:</w:t>
+      </w:r>
+    </w:p>
+    <w:p>
+      <w:pPr>
+        <w:pStyle w:val="Subttulo"/>
+        <w:rPr>
+          <w:b/>
+        </w:rPr>
+      </w:pPr>
+      <w:proofErr w:type="spellStart"/>
+      <w:r>
+        <w:rPr>
+          <w:b/>
+        </w:rPr>
+        <w:t>var</w:t>
+      </w:r>
+      <w:proofErr w:type="spellEnd"/>
+      <w:r>
+        <w:rPr>
+          <w:b/>
+        </w:rPr>
+        <w:t xml:space="preserve"> </w:t>
+      </w:r>
+      <w:proofErr w:type="spellStart"/>
+      <w:r>
+        <w:rPr>
+          <w:b/>
+        </w:rPr>
+        <w:t>EventEmitter</w:t>
+      </w:r>
+      <w:proofErr w:type="spellEnd"/>
+      <w:r>
+        <w:rPr>
+          <w:b/>
+        </w:rPr>
+        <w:t xml:space="preserve"> = </w:t>
+      </w:r>
+      <w:proofErr w:type="spellStart"/>
+      <w:r>
+        <w:rPr>
+          <w:b/>
+        </w:rPr>
+        <w:t>require</w:t>
+      </w:r>
+      <w:proofErr w:type="spellEnd"/>
+      <w:r>
+        <w:rPr>
+          <w:b/>
+        </w:rPr>
+        <w:t>(‘</w:t>
+      </w:r>
+      <w:proofErr w:type="spellStart"/>
+      <w:r>
+        <w:rPr>
+          <w:b/>
+        </w:rPr>
+        <w:t>events</w:t>
+      </w:r>
+      <w:proofErr w:type="spellEnd"/>
+      <w:r>
+        <w:rPr>
+          <w:b/>
+        </w:rPr>
+        <w:t>’).</w:t>
+      </w:r>
+      <w:proofErr w:type="spellStart"/>
+      <w:r>
+        <w:rPr>
+          <w:b/>
+        </w:rPr>
+        <w:t>EventEmitter</w:t>
+      </w:r>
+      <w:proofErr w:type="spellEnd"/>
+    </w:p>
+    <w:p>
+      <w:r>
+        <w:t>Ejemplo:</w:t>
+      </w:r>
+    </w:p>
+    <w:p>
+      <w:pPr>
+        <w:pStyle w:val="Subttulo"/>
+        <w:rPr>
+          <w:b/>
+        </w:rPr>
+      </w:pPr>
+      <w:proofErr w:type="spellStart"/>
+      <w:r>
+        <w:rPr>
+          <w:b/>
+        </w:rPr>
+        <w:t>var</w:t>
+      </w:r>
+      <w:proofErr w:type="spellEnd"/>
+      <w:r>
+        <w:rPr>
+          <w:b/>
+        </w:rPr>
+        <w:t xml:space="preserve"> </w:t>
+      </w:r>
+      <w:proofErr w:type="spellStart"/>
+      <w:r>
+        <w:rPr>
+          <w:b/>
+        </w:rPr>
+        <w:t>logger</w:t>
+      </w:r>
+      <w:proofErr w:type="spellEnd"/>
+      <w:r>
+        <w:rPr>
+          <w:b/>
+        </w:rPr>
+        <w:t xml:space="preserve"> = new </w:t>
+      </w:r>
+      <w:proofErr w:type="spellStart"/>
+      <w:r>
+        <w:rPr>
+          <w:b/>
+        </w:rPr>
+        <w:t>EventEmitter</w:t>
+      </w:r>
+      <w:proofErr w:type="spellEnd"/>
+      <w:r>
+        <w:rPr>
+          <w:b/>
+        </w:rPr>
+        <w:t xml:space="preserve"> // error </w:t>
+      </w:r>
+      <w:proofErr w:type="spellStart"/>
+      <w:r>
+        <w:rPr>
+          <w:b/>
+        </w:rPr>
+        <w:t>warn</w:t>
+      </w:r>
+      <w:proofErr w:type="spellEnd"/>
+      <w:r>
+        <w:rPr>
+          <w:b/>
+        </w:rPr>
+        <w:t xml:space="preserve"> </w:t>
+      </w:r>
+      <w:proofErr w:type="spellStart"/>
+      <w:r>
+        <w:rPr>
+          <w:b/>
+        </w:rPr>
+        <w:t>info</w:t>
+      </w:r>
+      <w:proofErr w:type="spellEnd"/>
+      <w:r>
+        <w:rPr>
+          <w:b/>
+        </w:rPr>
+        <w:t xml:space="preserve"> (</w:t>
+      </w:r>
+      <w:proofErr w:type="spellStart"/>
+      <w:r>
+        <w:rPr>
+          <w:b/>
+        </w:rPr>
+        <w:t>events</w:t>
+      </w:r>
+      <w:proofErr w:type="spellEnd"/>
+      <w:r>
+        <w:rPr>
+          <w:b/>
+        </w:rPr>
+        <w:t>)</w:t>
+      </w:r>
+    </w:p>
+    <w:p>
+      <w:pPr>
+        <w:pStyle w:val="Subttulo"/>
+        <w:rPr>
+          <w:b/>
+        </w:rPr>
+      </w:pPr>
+      <w:proofErr w:type="spellStart"/>
+      <w:r>
+        <w:rPr>
+          <w:b/>
+        </w:rPr>
+        <w:t>logger.on</w:t>
+      </w:r>
+      <w:proofErr w:type="spellEnd"/>
+      <w:r>
+        <w:rPr>
+          <w:b/>
+        </w:rPr>
+        <w:t xml:space="preserve">(‘error’, </w:t>
+      </w:r>
+      <w:proofErr w:type="spellStart"/>
+      <w:r>
+        <w:rPr>
+          <w:b/>
+        </w:rPr>
+        <w:t>function</w:t>
+      </w:r>
+      <w:proofErr w:type="spellEnd"/>
+      <w:r>
+        <w:rPr>
+          <w:b/>
+        </w:rPr>
+        <w:t>(</w:t>
+      </w:r>
+      <w:proofErr w:type="spellStart"/>
+      <w:r>
+        <w:rPr>
+          <w:b/>
+        </w:rPr>
+        <w:t>message</w:t>
+      </w:r>
+      <w:proofErr w:type="spellEnd"/>
+      <w:r>
+        <w:rPr>
+          <w:b/>
+        </w:rPr>
+        <w:t>){</w:t>
+      </w:r>
+    </w:p>
+    <w:p>
+      <w:pPr>
+        <w:pStyle w:val="Subttulo"/>
+        <w:rPr>
+          <w:b/>
+        </w:rPr>
+      </w:pPr>
+      <w:r>
+        <w:rPr>
+          <w:b/>
+        </w:rPr>
+        <w:tab/>
+        <w:t xml:space="preserve">console.log(‘ERR: ‘ + </w:t>
+      </w:r>
+      <w:proofErr w:type="spellStart"/>
+      <w:r>
+        <w:rPr>
+          <w:b/>
+        </w:rPr>
+        <w:t>message</w:t>
+      </w:r>
+      <w:proofErr w:type="spellEnd"/>
+      <w:r>
+        <w:rPr>
+          <w:b/>
+        </w:rPr>
+        <w:t>);</w:t>
+      </w:r>
+    </w:p>
+    <w:p>
+      <w:pPr>
+        <w:pStyle w:val="Subttulo"/>
+        <w:rPr>
+          <w:b/>
+        </w:rPr>
+      </w:pPr>
+      <w:r>
+        <w:rPr>
+          <w:b/>
+        </w:rPr>
+        <w:t>});</w:t>
+      </w:r>
+    </w:p>
+    <w:p>
+      <w:pPr>
+        <w:pStyle w:val="Subttulo"/>
+        <w:rPr>
+          <w:b/>
+        </w:rPr>
+      </w:pPr>
+      <w:proofErr w:type="spellStart"/>
+      <w:r>
+        <w:rPr>
+          <w:b/>
+        </w:rPr>
+        <w:t>logger.emit</w:t>
+      </w:r>
+      <w:proofErr w:type="spellEnd"/>
+      <w:r>
+        <w:rPr>
+          <w:b/>
+        </w:rPr>
+        <w:t>(‘error’, ‘</w:t>
+      </w:r>
+      <w:proofErr w:type="spellStart"/>
+      <w:r>
+        <w:rPr>
+          <w:b/>
+        </w:rPr>
+        <w:t>Spilled</w:t>
+      </w:r>
+      <w:proofErr w:type="spellEnd"/>
+      <w:r>
+        <w:rPr>
+          <w:b/>
+        </w:rPr>
+        <w:t xml:space="preserve"> </w:t>
+      </w:r>
+      <w:proofErr w:type="spellStart"/>
+      <w:r>
+        <w:rPr>
+          <w:b/>
+        </w:rPr>
+        <w:t>Milk</w:t>
+      </w:r>
+      <w:proofErr w:type="spellEnd"/>
+      <w:r>
+        <w:rPr>
+          <w:b/>
+        </w:rPr>
+        <w:t>’);</w:t>
+      </w:r>
+    </w:p>
+    <w:p/>
+    <w:p/>
+    <w:p/>
+    <w:p>
+      <w:pPr>
+        <w:pStyle w:val="Ttulo1"/>
+      </w:pPr>
+      <w:proofErr w:type="spellStart"/>
+      <w:r>
+        <w:t>Alternate</w:t>
+      </w:r>
+      <w:proofErr w:type="spellEnd"/>
+      <w:r>
+        <w:t xml:space="preserve"> </w:t>
+      </w:r>
+      <w:proofErr w:type="spellStart"/>
+      <w:r>
+        <w:t>Syntax</w:t>
+      </w:r>
+      <w:proofErr w:type="spellEnd"/>
+    </w:p>
+    <w:p>
+      <w:r>
+        <w:t xml:space="preserve">// </w:t>
+      </w:r>
+      <w:proofErr w:type="spellStart"/>
+      <w:r>
+        <w:t>Option</w:t>
+      </w:r>
+      <w:proofErr w:type="spellEnd"/>
+      <w:r>
+        <w:t xml:space="preserve"> 1</w:t>
+      </w:r>
+    </w:p>
+    <w:p>
+      <w:pPr>
+        <w:pStyle w:val="Subttulo"/>
+        <w:rPr>
+          <w:b/>
+        </w:rPr>
+      </w:pPr>
+      <w:proofErr w:type="spellStart"/>
+      <w:r>
+        <w:rPr>
+          <w:b/>
+        </w:rPr>
+        <w:t>http.createServer</w:t>
+      </w:r>
+      <w:proofErr w:type="spellEnd"/>
+      <w:r>
+        <w:rPr>
+          <w:b/>
+        </w:rPr>
+        <w:t>(</w:t>
+      </w:r>
+      <w:proofErr w:type="spellStart"/>
+      <w:r>
+        <w:rPr>
+          <w:b/>
+        </w:rPr>
+        <w:t>function</w:t>
+      </w:r>
+      <w:proofErr w:type="spellEnd"/>
+      <w:r>
+        <w:rPr>
+          <w:b/>
+        </w:rPr>
+        <w:t>(</w:t>
+      </w:r>
+      <w:proofErr w:type="spellStart"/>
+      <w:r>
+        <w:rPr>
+          <w:b/>
+        </w:rPr>
+        <w:t>request</w:t>
+      </w:r>
+      <w:proofErr w:type="spellEnd"/>
+      <w:r>
+        <w:rPr>
+          <w:b/>
+        </w:rPr>
+        <w:t>, response){ … });</w:t>
+      </w:r>
+    </w:p>
+    <w:p/>
+    <w:p>
+      <w:r>
+        <w:t xml:space="preserve">// </w:t>
+      </w:r>
+      <w:proofErr w:type="spellStart"/>
+      <w:r>
+        <w:t>Option</w:t>
+      </w:r>
+      <w:proofErr w:type="spellEnd"/>
+      <w:r>
+        <w:t xml:space="preserve"> 2</w:t>
+      </w:r>
+    </w:p>
+    <w:p>
+      <w:pPr>
+        <w:pStyle w:val="Subttulo"/>
+        <w:rPr>
+          <w:b/>
+        </w:rPr>
+      </w:pPr>
+      <w:proofErr w:type="spellStart"/>
+      <w:r>
+        <w:rPr>
+          <w:b/>
+        </w:rPr>
+        <w:t>var</w:t>
+      </w:r>
+      <w:proofErr w:type="spellEnd"/>
+      <w:r>
+        <w:rPr>
+          <w:b/>
+        </w:rPr>
+        <w:t xml:space="preserve"> server = </w:t>
+      </w:r>
+      <w:proofErr w:type="spellStart"/>
+      <w:r>
+        <w:rPr>
+          <w:b/>
+        </w:rPr>
+        <w:t>http.createServer</w:t>
+      </w:r>
+      <w:proofErr w:type="spellEnd"/>
+      <w:r>
+        <w:rPr>
+          <w:b/>
+        </w:rPr>
+        <w:t>();</w:t>
+      </w:r>
+    </w:p>
+    <w:p>
+      <w:pPr>
+        <w:pStyle w:val="Subttulo"/>
+        <w:rPr>
+          <w:b/>
+        </w:rPr>
+      </w:pPr>
+      <w:proofErr w:type="spellStart"/>
+      <w:r>
+        <w:rPr>
+          <w:b/>
+        </w:rPr>
+        <w:t>server.on</w:t>
+      </w:r>
+      <w:proofErr w:type="spellEnd"/>
+      <w:r>
+        <w:rPr>
+          <w:b/>
+        </w:rPr>
+        <w:t>(‘</w:t>
+      </w:r>
+      <w:proofErr w:type="spellStart"/>
+      <w:r>
+        <w:rPr>
+          <w:b/>
+        </w:rPr>
+        <w:t>request</w:t>
+      </w:r>
+      <w:proofErr w:type="spellEnd"/>
+      <w:r>
+        <w:rPr>
+          <w:b/>
+        </w:rPr>
+        <w:t xml:space="preserve">’, </w:t>
+      </w:r>
+      <w:proofErr w:type="spellStart"/>
+      <w:r>
+        <w:rPr>
+          <w:b/>
+        </w:rPr>
+        <w:t>function</w:t>
+      </w:r>
+      <w:proofErr w:type="spellEnd"/>
+      <w:r>
+        <w:rPr>
+          <w:b/>
+        </w:rPr>
+        <w:t>(</w:t>
+      </w:r>
+      <w:proofErr w:type="spellStart"/>
+      <w:r>
+        <w:rPr>
+          <w:b/>
+        </w:rPr>
+        <w:t>request</w:t>
+      </w:r>
+      <w:proofErr w:type="spellEnd"/>
+      <w:r>
+        <w:rPr>
+          <w:b/>
+        </w:rPr>
+        <w:t>, response){… });</w:t>
+      </w:r>
+    </w:p>
+    <w:p>
+      <w:pPr>
+        <w:pStyle w:val="Subttulo"/>
+        <w:rPr>
+          <w:b/>
+        </w:rPr>
+      </w:pPr>
+      <w:proofErr w:type="spellStart"/>
+      <w:r>
+        <w:rPr>
+          <w:b/>
+        </w:rPr>
+        <w:t>server.on</w:t>
+      </w:r>
+      <w:proofErr w:type="spellEnd"/>
+      <w:r>
+        <w:rPr>
+          <w:b/>
+        </w:rPr>
+        <w:t>(‘</w:t>
+      </w:r>
+      <w:proofErr w:type="spellStart"/>
+      <w:r>
+        <w:rPr>
+          <w:b/>
+        </w:rPr>
+        <w:t>close</w:t>
+      </w:r>
+      <w:proofErr w:type="spellEnd"/>
+      <w:r>
+        <w:rPr>
+          <w:b/>
+        </w:rPr>
+        <w:t xml:space="preserve">’, </w:t>
+      </w:r>
+      <w:proofErr w:type="spellStart"/>
+      <w:r>
+        <w:rPr>
+          <w:b/>
+        </w:rPr>
+        <w:t>function</w:t>
+      </w:r>
+      <w:proofErr w:type="spellEnd"/>
+      <w:r>
+        <w:rPr>
+          <w:b/>
+        </w:rPr>
+        <w:t>(){ .. });</w:t>
+      </w:r>
+      <w:bookmarkStart w:id="0" w:name="_GoBack"/>
+      <w:bookmarkEnd w:id="0"/>
     </w:p>
     <w:sectPr>
       <w:pgSz w:w="11900" w:h="16840"/>
@@ -3734,6 +4368,95 @@
       <w:rPr>
         <w:rFonts w:ascii="Wingdings" w:hAnsi="Wingdings" w:hint="default"/>
       </w:rPr>
+    </w:lvl>
+  </w:abstractNum>
+  <w:abstractNum w:abstractNumId="7">
+    <w:nsid w:val="73E143E9"/>
+    <w:multiLevelType w:val="hybridMultilevel"/>
+    <w:tmpl w:val="688C59B6"/>
+    <w:lvl w:ilvl="0" w:tplc="0C903A84">
+      <w:start w:val="1"/>
+      <w:numFmt w:val="decimal"/>
+      <w:lvlText w:val="%1."/>
+      <w:lvlJc w:val="left"/>
+      <w:pPr>
+        <w:ind w:left="1080" w:hanging="720"/>
+      </w:pPr>
+      <w:rPr>
+        <w:rFonts w:hint="default"/>
+      </w:rPr>
+    </w:lvl>
+    <w:lvl w:ilvl="1" w:tplc="040A0019" w:tentative="1">
+      <w:start w:val="1"/>
+      <w:numFmt w:val="lowerLetter"/>
+      <w:lvlText w:val="%2."/>
+      <w:lvlJc w:val="left"/>
+      <w:pPr>
+        <w:ind w:left="1440" w:hanging="360"/>
+      </w:pPr>
+    </w:lvl>
+    <w:lvl w:ilvl="2" w:tplc="040A001B" w:tentative="1">
+      <w:start w:val="1"/>
+      <w:numFmt w:val="lowerRoman"/>
+      <w:lvlText w:val="%3."/>
+      <w:lvlJc w:val="right"/>
+      <w:pPr>
+        <w:ind w:left="2160" w:hanging="180"/>
+      </w:pPr>
+    </w:lvl>
+    <w:lvl w:ilvl="3" w:tplc="040A000F" w:tentative="1">
+      <w:start w:val="1"/>
+      <w:numFmt w:val="decimal"/>
+      <w:lvlText w:val="%4."/>
+      <w:lvlJc w:val="left"/>
+      <w:pPr>
+        <w:ind w:left="2880" w:hanging="360"/>
+      </w:pPr>
+    </w:lvl>
+    <w:lvl w:ilvl="4" w:tplc="040A0019" w:tentative="1">
+      <w:start w:val="1"/>
+      <w:numFmt w:val="lowerLetter"/>
+      <w:lvlText w:val="%5."/>
+      <w:lvlJc w:val="left"/>
+      <w:pPr>
+        <w:ind w:left="3600" w:hanging="360"/>
+      </w:pPr>
+    </w:lvl>
+    <w:lvl w:ilvl="5" w:tplc="040A001B" w:tentative="1">
+      <w:start w:val="1"/>
+      <w:numFmt w:val="lowerRoman"/>
+      <w:lvlText w:val="%6."/>
+      <w:lvlJc w:val="right"/>
+      <w:pPr>
+        <w:ind w:left="4320" w:hanging="180"/>
+      </w:pPr>
+    </w:lvl>
+    <w:lvl w:ilvl="6" w:tplc="040A000F" w:tentative="1">
+      <w:start w:val="1"/>
+      <w:numFmt w:val="decimal"/>
+      <w:lvlText w:val="%7."/>
+      <w:lvlJc w:val="left"/>
+      <w:pPr>
+        <w:ind w:left="5040" w:hanging="360"/>
+      </w:pPr>
+    </w:lvl>
+    <w:lvl w:ilvl="7" w:tplc="040A0019" w:tentative="1">
+      <w:start w:val="1"/>
+      <w:numFmt w:val="lowerLetter"/>
+      <w:lvlText w:val="%8."/>
+      <w:lvlJc w:val="left"/>
+      <w:pPr>
+        <w:ind w:left="5760" w:hanging="360"/>
+      </w:pPr>
+    </w:lvl>
+    <w:lvl w:ilvl="8" w:tplc="040A001B" w:tentative="1">
+      <w:start w:val="1"/>
+      <w:numFmt w:val="lowerRoman"/>
+      <w:lvlText w:val="%9."/>
+      <w:lvlJc w:val="right"/>
+      <w:pPr>
+        <w:ind w:left="6480" w:hanging="180"/>
+      </w:pPr>
     </w:lvl>
   </w:abstractNum>
   <w:num w:numId="1">
@@ -3756,6 +4479,9 @@
   </w:num>
   <w:num w:numId="7">
     <w:abstractNumId w:val="0"/>
+  </w:num>
+  <w:num w:numId="8">
+    <w:abstractNumId w:val="7"/>
   </w:num>
 </w:numbering>
 </file>
@@ -4626,7 +5352,7 @@
 </file>
 
 <file path=customXml/itemProps1.xml><?xml version="1.0" encoding="utf-8"?>
-<ds:datastoreItem xmlns:ds="http://schemas.openxmlformats.org/officeDocument/2006/customXml" ds:itemID="{66C440E3-8A25-1548-B9D3-34299D23A343}">
+<ds:datastoreItem xmlns:ds="http://schemas.openxmlformats.org/officeDocument/2006/customXml" ds:itemID="{69797389-40AF-6A45-BABC-F12DF1A5D509}">
   <ds:schemaRefs>
     <ds:schemaRef ds:uri="http://schemas.openxmlformats.org/officeDocument/2006/bibliography"/>
   </ds:schemaRefs>

</xml_diff>

<commit_message>
Actualizado los apuntes de Node.Js - Eventos.
</commit_message>
<xml_diff>
--- a/Real Time Web with NodeJs.docx
+++ b/Real Time Web with NodeJs.docx
@@ -3646,9 +3646,2174 @@
         </w:rPr>
         <w:t>(){ .. });</w:t>
       </w:r>
+    </w:p>
+    <w:p>
+      <w:pPr>
+        <w:pStyle w:val="Ttulo1"/>
+      </w:pPr>
+      <w:r>
+        <w:t xml:space="preserve">3.1 </w:t>
+      </w:r>
+      <w:proofErr w:type="spellStart"/>
+      <w:r>
+        <w:t>Streams</w:t>
+      </w:r>
+      <w:proofErr w:type="spellEnd"/>
+    </w:p>
+    <w:p>
+      <w:r>
+        <w:t xml:space="preserve">Los </w:t>
+      </w:r>
+      <w:proofErr w:type="spellStart"/>
+      <w:r>
+        <w:t>stream</w:t>
+      </w:r>
+      <w:proofErr w:type="spellEnd"/>
+      <w:r>
+        <w:t xml:space="preserve"> son como canales por donde es </w:t>
+      </w:r>
+      <w:proofErr w:type="spellStart"/>
+      <w:r>
+        <w:t>tranferida</w:t>
+      </w:r>
+      <w:proofErr w:type="spellEnd"/>
+      <w:r>
+        <w:t xml:space="preserve"> la información. Puedes ser de diferentes tipos: lectura, escritura o ambos. </w:t>
+      </w:r>
+    </w:p>
+    <w:p>
+      <w:proofErr w:type="spellStart"/>
+      <w:r>
+        <w:rPr>
+          <w:rFonts w:eastAsiaTheme="minorEastAsia"/>
+          <w:b/>
+          <w:color w:val="5A5A5A" w:themeColor="text1" w:themeTint="A5"/>
+          <w:spacing w:val="15"/>
+          <w:sz w:val="22"/>
+          <w:szCs w:val="22"/>
+        </w:rPr>
+        <w:t>http.createServer</w:t>
+      </w:r>
+      <w:proofErr w:type="spellEnd"/>
+      <w:r>
+        <w:rPr>
+          <w:rFonts w:eastAsiaTheme="minorEastAsia"/>
+          <w:b/>
+          <w:color w:val="5A5A5A" w:themeColor="text1" w:themeTint="A5"/>
+          <w:spacing w:val="15"/>
+          <w:sz w:val="22"/>
+          <w:szCs w:val="22"/>
+        </w:rPr>
+        <w:t>(</w:t>
+      </w:r>
+      <w:proofErr w:type="spellStart"/>
+      <w:r>
+        <w:rPr>
+          <w:rFonts w:eastAsiaTheme="minorEastAsia"/>
+          <w:b/>
+          <w:color w:val="5A5A5A" w:themeColor="text1" w:themeTint="A5"/>
+          <w:spacing w:val="15"/>
+          <w:sz w:val="22"/>
+          <w:szCs w:val="22"/>
+        </w:rPr>
+        <w:t>function</w:t>
+      </w:r>
+      <w:proofErr w:type="spellEnd"/>
+      <w:r>
+        <w:rPr>
+          <w:rFonts w:eastAsiaTheme="minorEastAsia"/>
+          <w:b/>
+          <w:color w:val="5A5A5A" w:themeColor="text1" w:themeTint="A5"/>
+          <w:spacing w:val="15"/>
+          <w:sz w:val="22"/>
+          <w:szCs w:val="22"/>
+        </w:rPr>
+        <w:t>(</w:t>
+      </w:r>
+      <w:proofErr w:type="spellStart"/>
+      <w:r>
+        <w:rPr>
+          <w:rFonts w:eastAsiaTheme="minorEastAsia"/>
+          <w:b/>
+          <w:color w:val="5A5A5A" w:themeColor="text1" w:themeTint="A5"/>
+          <w:spacing w:val="15"/>
+          <w:sz w:val="22"/>
+          <w:szCs w:val="22"/>
+        </w:rPr>
+        <w:t>request</w:t>
+      </w:r>
+      <w:proofErr w:type="spellEnd"/>
+      <w:r>
+        <w:rPr>
+          <w:rFonts w:eastAsiaTheme="minorEastAsia"/>
+          <w:b/>
+          <w:color w:val="5A5A5A" w:themeColor="text1" w:themeTint="A5"/>
+          <w:spacing w:val="15"/>
+          <w:sz w:val="22"/>
+          <w:szCs w:val="22"/>
+        </w:rPr>
+        <w:t>, response)</w:t>
+      </w:r>
+      <w:r>
+        <w:t xml:space="preserve"> // </w:t>
+      </w:r>
+      <w:proofErr w:type="spellStart"/>
+      <w:r>
+        <w:t>request</w:t>
+      </w:r>
+      <w:proofErr w:type="spellEnd"/>
+      <w:r>
+        <w:t xml:space="preserve"> es el canal de lectura</w:t>
+      </w:r>
+    </w:p>
+    <w:p>
+      <w:r>
+        <w:tab/>
+      </w:r>
+      <w:r>
+        <w:tab/>
+      </w:r>
+      <w:r>
+        <w:tab/>
+      </w:r>
+      <w:r>
+        <w:tab/>
+      </w:r>
+      <w:r>
+        <w:tab/>
+      </w:r>
+      <w:r>
+        <w:tab/>
+        <w:t xml:space="preserve">     </w:t>
+      </w:r>
+      <w:r>
+        <w:tab/>
+      </w:r>
+      <w:r>
+        <w:t>// response es el canal de escritura</w:t>
+      </w:r>
+    </w:p>
+    <w:p/>
+    <w:p>
+      <w:pPr>
+        <w:pStyle w:val="Subttulo"/>
+        <w:rPr>
+          <w:b/>
+        </w:rPr>
+      </w:pPr>
+      <w:proofErr w:type="spellStart"/>
+      <w:r>
+        <w:rPr>
+          <w:b/>
+        </w:rPr>
+        <w:t>http.createServer</w:t>
+      </w:r>
+      <w:proofErr w:type="spellEnd"/>
+      <w:r>
+        <w:rPr>
+          <w:b/>
+        </w:rPr>
+        <w:t>(</w:t>
+      </w:r>
+      <w:proofErr w:type="spellStart"/>
+      <w:r>
+        <w:rPr>
+          <w:b/>
+        </w:rPr>
+        <w:t>function</w:t>
+      </w:r>
+      <w:proofErr w:type="spellEnd"/>
+      <w:r>
+        <w:rPr>
+          <w:b/>
+        </w:rPr>
+        <w:t>(</w:t>
+      </w:r>
+      <w:proofErr w:type="spellStart"/>
+      <w:r>
+        <w:rPr>
+          <w:b/>
+        </w:rPr>
+        <w:t>request</w:t>
+      </w:r>
+      <w:proofErr w:type="spellEnd"/>
+      <w:r>
+        <w:rPr>
+          <w:b/>
+        </w:rPr>
+        <w:t>, response){</w:t>
+      </w:r>
+    </w:p>
+    <w:p>
+      <w:pPr>
+        <w:pStyle w:val="Subttulo"/>
+        <w:rPr>
+          <w:b/>
+        </w:rPr>
+      </w:pPr>
+      <w:r>
+        <w:rPr>
+          <w:b/>
+        </w:rPr>
+        <w:tab/>
+      </w:r>
+      <w:proofErr w:type="spellStart"/>
+      <w:r>
+        <w:rPr>
+          <w:b/>
+        </w:rPr>
+        <w:t>response.writeHead</w:t>
+      </w:r>
+      <w:proofErr w:type="spellEnd"/>
+      <w:r>
+        <w:rPr>
+          <w:b/>
+        </w:rPr>
+        <w:t>(200);</w:t>
+      </w:r>
+    </w:p>
+    <w:p>
+      <w:pPr>
+        <w:pStyle w:val="Subttulo"/>
+        <w:rPr>
+          <w:b/>
+        </w:rPr>
+      </w:pPr>
+      <w:r>
+        <w:rPr>
+          <w:b/>
+        </w:rPr>
+        <w:tab/>
+      </w:r>
+      <w:proofErr w:type="spellStart"/>
+      <w:r>
+        <w:rPr>
+          <w:b/>
+        </w:rPr>
+        <w:t>request.on</w:t>
+      </w:r>
+      <w:proofErr w:type="spellEnd"/>
+      <w:r>
+        <w:rPr>
+          <w:b/>
+        </w:rPr>
+        <w:t>(‘</w:t>
+      </w:r>
+      <w:proofErr w:type="spellStart"/>
+      <w:r>
+        <w:rPr>
+          <w:b/>
+        </w:rPr>
+        <w:t>readable</w:t>
+      </w:r>
+      <w:proofErr w:type="spellEnd"/>
+      <w:r>
+        <w:rPr>
+          <w:b/>
+        </w:rPr>
+        <w:t xml:space="preserve">’, </w:t>
+      </w:r>
+      <w:proofErr w:type="spellStart"/>
+      <w:r>
+        <w:rPr>
+          <w:b/>
+        </w:rPr>
+        <w:t>function</w:t>
+      </w:r>
+      <w:proofErr w:type="spellEnd"/>
+      <w:r>
+        <w:rPr>
+          <w:b/>
+        </w:rPr>
+        <w:t>(){</w:t>
+      </w:r>
+    </w:p>
+    <w:p>
+      <w:pPr>
+        <w:pStyle w:val="Subttulo"/>
+        <w:rPr>
+          <w:b/>
+        </w:rPr>
+      </w:pPr>
+      <w:r>
+        <w:rPr>
+          <w:b/>
+        </w:rPr>
+        <w:tab/>
+      </w:r>
+      <w:r>
+        <w:rPr>
+          <w:b/>
+        </w:rPr>
+        <w:tab/>
+      </w:r>
+      <w:proofErr w:type="spellStart"/>
+      <w:r>
+        <w:rPr>
+          <w:b/>
+        </w:rPr>
+        <w:t>var</w:t>
+      </w:r>
+      <w:proofErr w:type="spellEnd"/>
+      <w:r>
+        <w:rPr>
+          <w:b/>
+        </w:rPr>
+        <w:t xml:space="preserve"> </w:t>
+      </w:r>
+      <w:proofErr w:type="spellStart"/>
+      <w:r>
+        <w:rPr>
+          <w:b/>
+        </w:rPr>
+        <w:t>chunk</w:t>
+      </w:r>
+      <w:proofErr w:type="spellEnd"/>
+      <w:r>
+        <w:rPr>
+          <w:b/>
+        </w:rPr>
+        <w:t xml:space="preserve"> = </w:t>
+      </w:r>
+      <w:proofErr w:type="spellStart"/>
+      <w:r>
+        <w:rPr>
+          <w:b/>
+        </w:rPr>
+        <w:t>null</w:t>
+      </w:r>
+      <w:proofErr w:type="spellEnd"/>
+      <w:r>
+        <w:rPr>
+          <w:b/>
+        </w:rPr>
+        <w:t>;</w:t>
+      </w:r>
+    </w:p>
+    <w:p>
+      <w:pPr>
+        <w:pStyle w:val="Subttulo"/>
+        <w:rPr>
+          <w:b/>
+        </w:rPr>
+      </w:pPr>
+      <w:r>
+        <w:rPr>
+          <w:b/>
+        </w:rPr>
+        <w:tab/>
+      </w:r>
+      <w:r>
+        <w:rPr>
+          <w:b/>
+        </w:rPr>
+        <w:tab/>
+      </w:r>
+      <w:proofErr w:type="spellStart"/>
+      <w:r>
+        <w:rPr>
+          <w:b/>
+        </w:rPr>
+        <w:t>while</w:t>
+      </w:r>
+      <w:proofErr w:type="spellEnd"/>
+      <w:r>
+        <w:rPr>
+          <w:b/>
+        </w:rPr>
+        <w:t>(</w:t>
+      </w:r>
+      <w:proofErr w:type="spellStart"/>
+      <w:r>
+        <w:rPr>
+          <w:b/>
+        </w:rPr>
+        <w:t>null</w:t>
+      </w:r>
+      <w:proofErr w:type="spellEnd"/>
+      <w:r>
+        <w:rPr>
+          <w:b/>
+        </w:rPr>
+        <w:t xml:space="preserve"> ¡== (</w:t>
+      </w:r>
+      <w:proofErr w:type="spellStart"/>
+      <w:r>
+        <w:rPr>
+          <w:b/>
+        </w:rPr>
+        <w:t>chunk</w:t>
+      </w:r>
+      <w:proofErr w:type="spellEnd"/>
+      <w:r>
+        <w:rPr>
+          <w:b/>
+        </w:rPr>
+        <w:t xml:space="preserve"> = </w:t>
+      </w:r>
+      <w:proofErr w:type="spellStart"/>
+      <w:r>
+        <w:rPr>
+          <w:b/>
+        </w:rPr>
+        <w:t>request.read</w:t>
+      </w:r>
+      <w:proofErr w:type="spellEnd"/>
+      <w:r>
+        <w:rPr>
+          <w:b/>
+        </w:rPr>
+        <w:t>())){</w:t>
+      </w:r>
+    </w:p>
+    <w:p>
+      <w:pPr>
+        <w:pStyle w:val="Subttulo"/>
+        <w:rPr>
+          <w:b/>
+        </w:rPr>
+      </w:pPr>
+      <w:r>
+        <w:rPr>
+          <w:b/>
+        </w:rPr>
+        <w:tab/>
+      </w:r>
+      <w:r>
+        <w:rPr>
+          <w:b/>
+        </w:rPr>
+        <w:tab/>
+      </w:r>
+      <w:r>
+        <w:rPr>
+          <w:b/>
+        </w:rPr>
+        <w:tab/>
+        <w:t>console.log(</w:t>
+      </w:r>
+      <w:proofErr w:type="spellStart"/>
+      <w:r>
+        <w:rPr>
+          <w:b/>
+        </w:rPr>
+        <w:t>chunk.toString</w:t>
+      </w:r>
+      <w:proofErr w:type="spellEnd"/>
+      <w:r>
+        <w:rPr>
+          <w:b/>
+        </w:rPr>
+        <w:t>());</w:t>
+      </w:r>
+    </w:p>
+    <w:p>
+      <w:r>
+        <w:tab/>
+      </w:r>
+      <w:r>
+        <w:tab/>
+      </w:r>
+      <w:r>
+        <w:tab/>
+      </w:r>
+      <w:proofErr w:type="spellStart"/>
+      <w:r>
+        <w:t>response.write</w:t>
+      </w:r>
+      <w:proofErr w:type="spellEnd"/>
+      <w:r>
+        <w:t>(</w:t>
+      </w:r>
+      <w:proofErr w:type="spellStart"/>
+      <w:r>
+        <w:t>chunk</w:t>
+      </w:r>
+      <w:proofErr w:type="spellEnd"/>
+      <w:r>
+        <w:t>);</w:t>
+      </w:r>
+    </w:p>
+    <w:p>
+      <w:pPr>
+        <w:pStyle w:val="Subttulo"/>
+        <w:rPr>
+          <w:b/>
+        </w:rPr>
+      </w:pPr>
+      <w:r>
+        <w:rPr>
+          <w:b/>
+        </w:rPr>
+        <w:tab/>
+      </w:r>
+      <w:r>
+        <w:rPr>
+          <w:b/>
+        </w:rPr>
+        <w:tab/>
+        <w:t>}</w:t>
+      </w:r>
+    </w:p>
+    <w:p>
+      <w:pPr>
+        <w:pStyle w:val="Subttulo"/>
+        <w:rPr>
+          <w:b/>
+        </w:rPr>
+      </w:pPr>
+      <w:r>
+        <w:rPr>
+          <w:b/>
+        </w:rPr>
+        <w:tab/>
+        <w:t>});</w:t>
+      </w:r>
+    </w:p>
+    <w:p>
+      <w:pPr>
+        <w:pStyle w:val="Subttulo"/>
+        <w:rPr>
+          <w:b/>
+        </w:rPr>
+      </w:pPr>
+      <w:r>
+        <w:rPr>
+          <w:b/>
+        </w:rPr>
+        <w:tab/>
+      </w:r>
+      <w:proofErr w:type="spellStart"/>
+      <w:r>
+        <w:rPr>
+          <w:b/>
+        </w:rPr>
+        <w:t>resquest.on</w:t>
+      </w:r>
+      <w:proofErr w:type="spellEnd"/>
+      <w:r>
+        <w:rPr>
+          <w:b/>
+        </w:rPr>
+        <w:t>(‘</w:t>
+      </w:r>
+      <w:proofErr w:type="spellStart"/>
+      <w:r>
+        <w:rPr>
+          <w:b/>
+        </w:rPr>
+        <w:t>close</w:t>
+      </w:r>
+      <w:proofErr w:type="spellEnd"/>
+      <w:r>
+        <w:rPr>
+          <w:b/>
+        </w:rPr>
+        <w:t xml:space="preserve">’, </w:t>
+      </w:r>
+      <w:proofErr w:type="spellStart"/>
+      <w:r>
+        <w:rPr>
+          <w:b/>
+        </w:rPr>
+        <w:t>function</w:t>
+      </w:r>
+      <w:proofErr w:type="spellEnd"/>
+      <w:r>
+        <w:rPr>
+          <w:b/>
+        </w:rPr>
+        <w:t>(){</w:t>
+      </w:r>
+    </w:p>
+    <w:p>
+      <w:pPr>
+        <w:pStyle w:val="Subttulo"/>
+        <w:rPr>
+          <w:b/>
+        </w:rPr>
+      </w:pPr>
+      <w:r>
+        <w:rPr>
+          <w:b/>
+        </w:rPr>
+        <w:tab/>
+      </w:r>
+      <w:r>
+        <w:rPr>
+          <w:b/>
+        </w:rPr>
+        <w:tab/>
+      </w:r>
+      <w:proofErr w:type="spellStart"/>
+      <w:r>
+        <w:rPr>
+          <w:b/>
+        </w:rPr>
+        <w:t>response.end</w:t>
+      </w:r>
+      <w:proofErr w:type="spellEnd"/>
+      <w:r>
+        <w:rPr>
+          <w:b/>
+        </w:rPr>
+        <w:t>();</w:t>
+      </w:r>
+    </w:p>
+    <w:p>
+      <w:pPr>
+        <w:pStyle w:val="Subttulo"/>
+        <w:rPr>
+          <w:b/>
+        </w:rPr>
+      </w:pPr>
+      <w:r>
+        <w:rPr>
+          <w:b/>
+        </w:rPr>
+        <w:tab/>
+        <w:t>});</w:t>
+      </w:r>
+    </w:p>
+    <w:p>
+      <w:pPr>
+        <w:pStyle w:val="Subttulo"/>
+        <w:rPr>
+          <w:b/>
+        </w:rPr>
+      </w:pPr>
+      <w:r>
+        <w:rPr>
+          <w:b/>
+        </w:rPr>
+        <w:t>}</w:t>
+      </w:r>
+      <w:r>
+        <w:rPr>
+          <w:b/>
+        </w:rPr>
+        <w:t>).listen(8080)</w:t>
+      </w:r>
+    </w:p>
+    <w:p/>
+    <w:p>
+      <w:proofErr w:type="spellStart"/>
+      <w:r>
+        <w:t>Node.Js</w:t>
+      </w:r>
+      <w:proofErr w:type="spellEnd"/>
+      <w:r>
+        <w:t xml:space="preserve"> tiene un método propio que permite realizar ambas operaciones juntas por lo que quedaría </w:t>
+      </w:r>
+      <w:proofErr w:type="spellStart"/>
+      <w:r>
+        <w:t>asi</w:t>
+      </w:r>
+      <w:proofErr w:type="spellEnd"/>
+      <w:r>
+        <w:t>:</w:t>
+      </w:r>
+    </w:p>
+    <w:p>
+      <w:pPr>
+        <w:pStyle w:val="Subttulo"/>
+        <w:rPr>
+          <w:b/>
+        </w:rPr>
+      </w:pPr>
+      <w:proofErr w:type="spellStart"/>
+      <w:r>
+        <w:rPr>
+          <w:b/>
+        </w:rPr>
+        <w:t>http.createServer</w:t>
+      </w:r>
+      <w:proofErr w:type="spellEnd"/>
+      <w:r>
+        <w:rPr>
+          <w:b/>
+        </w:rPr>
+        <w:t>(</w:t>
+      </w:r>
+      <w:proofErr w:type="spellStart"/>
+      <w:r>
+        <w:rPr>
+          <w:b/>
+        </w:rPr>
+        <w:t>function</w:t>
+      </w:r>
+      <w:proofErr w:type="spellEnd"/>
+      <w:r>
+        <w:rPr>
+          <w:b/>
+        </w:rPr>
+        <w:t>(</w:t>
+      </w:r>
+      <w:proofErr w:type="spellStart"/>
+      <w:r>
+        <w:rPr>
+          <w:b/>
+        </w:rPr>
+        <w:t>request</w:t>
+      </w:r>
+      <w:proofErr w:type="spellEnd"/>
+      <w:r>
+        <w:rPr>
+          <w:b/>
+        </w:rPr>
+        <w:t>, response){</w:t>
+      </w:r>
+    </w:p>
+    <w:p>
+      <w:pPr>
+        <w:pStyle w:val="Subttulo"/>
+        <w:rPr>
+          <w:b/>
+        </w:rPr>
+      </w:pPr>
+      <w:r>
+        <w:rPr>
+          <w:b/>
+        </w:rPr>
+        <w:tab/>
+      </w:r>
+      <w:proofErr w:type="spellStart"/>
+      <w:r>
+        <w:rPr>
+          <w:b/>
+        </w:rPr>
+        <w:t>response.writeHead</w:t>
+      </w:r>
+      <w:proofErr w:type="spellEnd"/>
+      <w:r>
+        <w:rPr>
+          <w:b/>
+        </w:rPr>
+        <w:t>(200);</w:t>
+      </w:r>
+    </w:p>
+    <w:p>
+      <w:pPr>
+        <w:pStyle w:val="Subttulo"/>
+        <w:rPr>
+          <w:b/>
+        </w:rPr>
+      </w:pPr>
+      <w:r>
+        <w:rPr>
+          <w:b/>
+        </w:rPr>
+        <w:tab/>
+      </w:r>
+      <w:proofErr w:type="spellStart"/>
+      <w:r>
+        <w:rPr>
+          <w:b/>
+        </w:rPr>
+        <w:t>request.pipe</w:t>
+      </w:r>
+      <w:proofErr w:type="spellEnd"/>
+      <w:r>
+        <w:rPr>
+          <w:b/>
+        </w:rPr>
+        <w:t>(response);</w:t>
+      </w:r>
+    </w:p>
+    <w:p>
+      <w:pPr>
+        <w:pStyle w:val="Subttulo"/>
+        <w:rPr>
+          <w:b/>
+        </w:rPr>
+      </w:pPr>
+      <w:r>
+        <w:rPr>
+          <w:b/>
+        </w:rPr>
+        <w:t>}).listen(8080)</w:t>
+      </w:r>
+    </w:p>
+    <w:p>
+      <w:pPr>
+        <w:pStyle w:val="Ttulo1"/>
+      </w:pPr>
+      <w:r>
+        <w:t xml:space="preserve">Reading and </w:t>
+      </w:r>
+      <w:proofErr w:type="spellStart"/>
+      <w:r>
+        <w:t>Writing</w:t>
+      </w:r>
+      <w:proofErr w:type="spellEnd"/>
+      <w:r>
+        <w:t xml:space="preserve"> a file</w:t>
+      </w:r>
+    </w:p>
+    <w:p>
+      <w:pPr>
+        <w:pStyle w:val="Subttulo"/>
+        <w:rPr>
+          <w:b/>
+        </w:rPr>
+      </w:pPr>
+      <w:proofErr w:type="spellStart"/>
+      <w:r>
+        <w:rPr>
+          <w:b/>
+        </w:rPr>
+        <w:t>var</w:t>
+      </w:r>
+      <w:proofErr w:type="spellEnd"/>
+      <w:r>
+        <w:rPr>
+          <w:b/>
+        </w:rPr>
+        <w:t xml:space="preserve"> </w:t>
+      </w:r>
+      <w:proofErr w:type="spellStart"/>
+      <w:r>
+        <w:rPr>
+          <w:b/>
+        </w:rPr>
+        <w:t>fs</w:t>
+      </w:r>
+      <w:proofErr w:type="spellEnd"/>
+      <w:r>
+        <w:rPr>
+          <w:b/>
+        </w:rPr>
+        <w:t xml:space="preserve"> = </w:t>
+      </w:r>
+      <w:proofErr w:type="spellStart"/>
+      <w:r>
+        <w:rPr>
+          <w:b/>
+        </w:rPr>
+        <w:t>require</w:t>
+      </w:r>
+      <w:proofErr w:type="spellEnd"/>
+      <w:r>
+        <w:rPr>
+          <w:b/>
+        </w:rPr>
+        <w:t>(‘</w:t>
+      </w:r>
+      <w:proofErr w:type="spellStart"/>
+      <w:r>
+        <w:rPr>
+          <w:b/>
+        </w:rPr>
+        <w:t>fs</w:t>
+      </w:r>
+      <w:proofErr w:type="spellEnd"/>
+      <w:r>
+        <w:rPr>
+          <w:b/>
+        </w:rPr>
+        <w:t xml:space="preserve">’); // </w:t>
+      </w:r>
+      <w:proofErr w:type="spellStart"/>
+      <w:r>
+        <w:rPr>
+          <w:b/>
+        </w:rPr>
+        <w:t>require</w:t>
+      </w:r>
+      <w:proofErr w:type="spellEnd"/>
+      <w:r>
+        <w:rPr>
+          <w:b/>
+        </w:rPr>
+        <w:t xml:space="preserve"> </w:t>
+      </w:r>
+      <w:proofErr w:type="spellStart"/>
+      <w:r>
+        <w:rPr>
+          <w:b/>
+        </w:rPr>
+        <w:t>filesystem</w:t>
+      </w:r>
+      <w:proofErr w:type="spellEnd"/>
+      <w:r>
+        <w:rPr>
+          <w:b/>
+        </w:rPr>
+        <w:t xml:space="preserve"> module</w:t>
+      </w:r>
+    </w:p>
+    <w:p>
+      <w:pPr>
+        <w:pStyle w:val="Subttulo"/>
+        <w:rPr>
+          <w:b/>
+        </w:rPr>
+      </w:pPr>
+    </w:p>
+    <w:p>
+      <w:pPr>
+        <w:pStyle w:val="Subttulo"/>
+        <w:rPr>
+          <w:b/>
+        </w:rPr>
+      </w:pPr>
+      <w:proofErr w:type="spellStart"/>
+      <w:r>
+        <w:rPr>
+          <w:b/>
+        </w:rPr>
+        <w:t>var</w:t>
+      </w:r>
+      <w:proofErr w:type="spellEnd"/>
+      <w:r>
+        <w:rPr>
+          <w:b/>
+        </w:rPr>
+        <w:t xml:space="preserve"> file = </w:t>
+      </w:r>
+      <w:proofErr w:type="spellStart"/>
+      <w:r>
+        <w:rPr>
+          <w:b/>
+        </w:rPr>
+        <w:t>fs.createReadStream</w:t>
+      </w:r>
+      <w:proofErr w:type="spellEnd"/>
+      <w:r>
+        <w:rPr>
+          <w:b/>
+        </w:rPr>
+        <w:t>(“readme.md”);</w:t>
+      </w:r>
+    </w:p>
+    <w:p>
+      <w:pPr>
+        <w:pStyle w:val="Subttulo"/>
+        <w:rPr>
+          <w:b/>
+        </w:rPr>
+      </w:pPr>
+      <w:proofErr w:type="spellStart"/>
+      <w:r>
+        <w:rPr>
+          <w:b/>
+        </w:rPr>
+        <w:t>var</w:t>
+      </w:r>
+      <w:proofErr w:type="spellEnd"/>
+      <w:r>
+        <w:rPr>
+          <w:b/>
+        </w:rPr>
+        <w:t xml:space="preserve"> </w:t>
+      </w:r>
+      <w:proofErr w:type="spellStart"/>
+      <w:r>
+        <w:rPr>
+          <w:b/>
+        </w:rPr>
+        <w:t>newFile</w:t>
+      </w:r>
+      <w:proofErr w:type="spellEnd"/>
+      <w:r>
+        <w:rPr>
+          <w:b/>
+        </w:rPr>
+        <w:t xml:space="preserve"> = </w:t>
+      </w:r>
+      <w:proofErr w:type="spellStart"/>
+      <w:r>
+        <w:rPr>
+          <w:b/>
+        </w:rPr>
+        <w:t>fs.createWriteStream</w:t>
+      </w:r>
+      <w:proofErr w:type="spellEnd"/>
+      <w:r>
+        <w:rPr>
+          <w:b/>
+        </w:rPr>
+        <w:t>(“readme_copy.md”);</w:t>
+      </w:r>
+    </w:p>
+    <w:p>
+      <w:pPr>
+        <w:pStyle w:val="Subttulo"/>
+        <w:rPr>
+          <w:b/>
+        </w:rPr>
+      </w:pPr>
+      <w:proofErr w:type="spellStart"/>
+      <w:r>
+        <w:rPr>
+          <w:b/>
+        </w:rPr>
+        <w:t>file</w:t>
+      </w:r>
+      <w:r>
+        <w:rPr>
+          <w:b/>
+        </w:rPr>
+        <w:t>.pipe</w:t>
+      </w:r>
+      <w:proofErr w:type="spellEnd"/>
+      <w:r>
+        <w:rPr>
+          <w:b/>
+        </w:rPr>
+        <w:t>(</w:t>
+      </w:r>
+      <w:proofErr w:type="spellStart"/>
+      <w:r>
+        <w:rPr>
+          <w:b/>
+        </w:rPr>
+        <w:t>newFile</w:t>
+      </w:r>
+      <w:proofErr w:type="spellEnd"/>
+      <w:r>
+        <w:rPr>
+          <w:b/>
+        </w:rPr>
+        <w:t>);</w:t>
+      </w:r>
+    </w:p>
+    <w:p>
+      <w:pPr>
+        <w:pStyle w:val="Ttulo1"/>
+      </w:pPr>
+      <w:proofErr w:type="spellStart"/>
+      <w:r>
+        <w:t>Upload</w:t>
+      </w:r>
+      <w:proofErr w:type="spellEnd"/>
+      <w:r>
+        <w:t xml:space="preserve"> a File</w:t>
+      </w:r>
+    </w:p>
+    <w:p>
+      <w:r>
+        <w:t xml:space="preserve">Var </w:t>
+      </w:r>
+      <w:proofErr w:type="spellStart"/>
+      <w:r>
+        <w:t>fs</w:t>
+      </w:r>
+      <w:proofErr w:type="spellEnd"/>
+      <w:r>
+        <w:t xml:space="preserve"> = </w:t>
+      </w:r>
+      <w:proofErr w:type="spellStart"/>
+      <w:r>
+        <w:t>require</w:t>
+      </w:r>
+      <w:proofErr w:type="spellEnd"/>
+      <w:r>
+        <w:t>(‘</w:t>
+      </w:r>
+      <w:proofErr w:type="spellStart"/>
+      <w:r>
+        <w:t>fs</w:t>
+      </w:r>
+      <w:proofErr w:type="spellEnd"/>
+      <w:r>
+        <w:t>’);</w:t>
+      </w:r>
+    </w:p>
+    <w:p>
       <w:bookmarkStart w:id="0" w:name="_GoBack"/>
-      <w:bookmarkEnd w:id="0"/>
-    </w:p>
+      <w:r>
+        <w:t xml:space="preserve">Var http = </w:t>
+      </w:r>
+      <w:proofErr w:type="spellStart"/>
+      <w:r>
+        <w:t>require</w:t>
+      </w:r>
+      <w:proofErr w:type="spellEnd"/>
+      <w:r>
+        <w:t>(‘http’);</w:t>
+      </w:r>
+    </w:p>
+    <w:bookmarkEnd w:id="0"/>
+    <w:p/>
+    <w:p>
+      <w:pPr>
+        <w:pStyle w:val="Subttulo"/>
+        <w:rPr>
+          <w:b/>
+        </w:rPr>
+      </w:pPr>
+      <w:proofErr w:type="spellStart"/>
+      <w:r>
+        <w:rPr>
+          <w:b/>
+        </w:rPr>
+        <w:t>http.createServer</w:t>
+      </w:r>
+      <w:proofErr w:type="spellEnd"/>
+      <w:r>
+        <w:rPr>
+          <w:b/>
+        </w:rPr>
+        <w:t>(</w:t>
+      </w:r>
+      <w:proofErr w:type="spellStart"/>
+      <w:r>
+        <w:rPr>
+          <w:b/>
+        </w:rPr>
+        <w:t>function</w:t>
+      </w:r>
+      <w:proofErr w:type="spellEnd"/>
+      <w:r>
+        <w:rPr>
+          <w:b/>
+        </w:rPr>
+        <w:t>(</w:t>
+      </w:r>
+      <w:proofErr w:type="spellStart"/>
+      <w:r>
+        <w:rPr>
+          <w:b/>
+        </w:rPr>
+        <w:t>request</w:t>
+      </w:r>
+      <w:proofErr w:type="spellEnd"/>
+      <w:r>
+        <w:rPr>
+          <w:b/>
+        </w:rPr>
+        <w:t>, response){</w:t>
+      </w:r>
+    </w:p>
+    <w:p>
+      <w:pPr>
+        <w:pStyle w:val="Subttulo"/>
+        <w:rPr>
+          <w:b/>
+        </w:rPr>
+      </w:pPr>
+      <w:r>
+        <w:rPr>
+          <w:b/>
+        </w:rPr>
+        <w:tab/>
+      </w:r>
+      <w:proofErr w:type="spellStart"/>
+      <w:r>
+        <w:rPr>
+          <w:b/>
+        </w:rPr>
+        <w:t>var</w:t>
+      </w:r>
+      <w:proofErr w:type="spellEnd"/>
+      <w:r>
+        <w:rPr>
+          <w:b/>
+        </w:rPr>
+        <w:t xml:space="preserve"> </w:t>
+      </w:r>
+      <w:proofErr w:type="spellStart"/>
+      <w:r>
+        <w:rPr>
+          <w:b/>
+        </w:rPr>
+        <w:t>newFile</w:t>
+      </w:r>
+      <w:proofErr w:type="spellEnd"/>
+      <w:r>
+        <w:rPr>
+          <w:b/>
+        </w:rPr>
+        <w:t xml:space="preserve"> = </w:t>
+      </w:r>
+      <w:proofErr w:type="spellStart"/>
+      <w:r>
+        <w:rPr>
+          <w:b/>
+        </w:rPr>
+        <w:t>fs.createWriteStream</w:t>
+      </w:r>
+      <w:proofErr w:type="spellEnd"/>
+      <w:r>
+        <w:rPr>
+          <w:b/>
+        </w:rPr>
+        <w:t>(</w:t>
+      </w:r>
+      <w:r>
+        <w:rPr>
+          <w:b/>
+        </w:rPr>
+        <w:t>”readme_copy.md”);</w:t>
+      </w:r>
+    </w:p>
+    <w:p>
+      <w:pPr>
+        <w:pStyle w:val="Subttulo"/>
+        <w:rPr>
+          <w:b/>
+        </w:rPr>
+      </w:pPr>
+      <w:r>
+        <w:rPr>
+          <w:b/>
+        </w:rPr>
+        <w:tab/>
+      </w:r>
+      <w:proofErr w:type="spellStart"/>
+      <w:r>
+        <w:rPr>
+          <w:b/>
+        </w:rPr>
+        <w:t>request.pipe</w:t>
+      </w:r>
+      <w:proofErr w:type="spellEnd"/>
+      <w:r>
+        <w:rPr>
+          <w:b/>
+        </w:rPr>
+        <w:t>(</w:t>
+      </w:r>
+      <w:proofErr w:type="spellStart"/>
+      <w:r>
+        <w:rPr>
+          <w:b/>
+        </w:rPr>
+        <w:t>newFile</w:t>
+      </w:r>
+      <w:proofErr w:type="spellEnd"/>
+      <w:r>
+        <w:rPr>
+          <w:b/>
+        </w:rPr>
+        <w:t>);</w:t>
+      </w:r>
+    </w:p>
+    <w:p>
+      <w:pPr>
+        <w:pStyle w:val="Subttulo"/>
+        <w:rPr>
+          <w:b/>
+        </w:rPr>
+      </w:pPr>
+    </w:p>
+    <w:p>
+      <w:pPr>
+        <w:pStyle w:val="Subttulo"/>
+        <w:rPr>
+          <w:b/>
+        </w:rPr>
+      </w:pPr>
+      <w:r>
+        <w:rPr>
+          <w:b/>
+        </w:rPr>
+        <w:tab/>
+      </w:r>
+      <w:proofErr w:type="spellStart"/>
+      <w:r>
+        <w:rPr>
+          <w:b/>
+        </w:rPr>
+        <w:t>request.on</w:t>
+      </w:r>
+      <w:proofErr w:type="spellEnd"/>
+      <w:r>
+        <w:rPr>
+          <w:b/>
+        </w:rPr>
+        <w:t>(‘</w:t>
+      </w:r>
+      <w:proofErr w:type="spellStart"/>
+      <w:r>
+        <w:rPr>
+          <w:b/>
+        </w:rPr>
+        <w:t>end</w:t>
+      </w:r>
+      <w:proofErr w:type="spellEnd"/>
+      <w:r>
+        <w:rPr>
+          <w:b/>
+        </w:rPr>
+        <w:t xml:space="preserve">’, </w:t>
+      </w:r>
+      <w:proofErr w:type="spellStart"/>
+      <w:r>
+        <w:rPr>
+          <w:b/>
+        </w:rPr>
+        <w:t>function</w:t>
+      </w:r>
+      <w:proofErr w:type="spellEnd"/>
+      <w:r>
+        <w:rPr>
+          <w:b/>
+        </w:rPr>
+        <w:t>(){</w:t>
+      </w:r>
+    </w:p>
+    <w:p>
+      <w:pPr>
+        <w:pStyle w:val="Subttulo"/>
+        <w:rPr>
+          <w:b/>
+        </w:rPr>
+      </w:pPr>
+      <w:r>
+        <w:rPr>
+          <w:b/>
+        </w:rPr>
+        <w:tab/>
+      </w:r>
+      <w:r>
+        <w:rPr>
+          <w:b/>
+        </w:rPr>
+        <w:tab/>
+      </w:r>
+      <w:proofErr w:type="spellStart"/>
+      <w:r>
+        <w:rPr>
+          <w:b/>
+        </w:rPr>
+        <w:t>response.end</w:t>
+      </w:r>
+      <w:proofErr w:type="spellEnd"/>
+      <w:r>
+        <w:rPr>
+          <w:b/>
+        </w:rPr>
+        <w:t>(‘</w:t>
+      </w:r>
+      <w:proofErr w:type="spellStart"/>
+      <w:r>
+        <w:rPr>
+          <w:b/>
+        </w:rPr>
+        <w:t>uploaded</w:t>
+      </w:r>
+      <w:proofErr w:type="spellEnd"/>
+      <w:r>
+        <w:rPr>
+          <w:b/>
+        </w:rPr>
+        <w:t>!’);</w:t>
+      </w:r>
+    </w:p>
+    <w:p>
+      <w:pPr>
+        <w:pStyle w:val="Subttulo"/>
+        <w:rPr>
+          <w:b/>
+        </w:rPr>
+      </w:pPr>
+      <w:r>
+        <w:rPr>
+          <w:b/>
+        </w:rPr>
+        <w:tab/>
+        <w:t>});</w:t>
+      </w:r>
+    </w:p>
+    <w:p>
+      <w:pPr>
+        <w:pStyle w:val="Subttulo"/>
+        <w:rPr>
+          <w:b/>
+        </w:rPr>
+      </w:pPr>
+      <w:r>
+        <w:rPr>
+          <w:b/>
+        </w:rPr>
+        <w:t>}).listen(8080);</w:t>
+      </w:r>
+    </w:p>
+    <w:p/>
+    <w:p>
+      <w:r>
+        <w:t xml:space="preserve">$ </w:t>
+      </w:r>
+      <w:proofErr w:type="spellStart"/>
+      <w:r>
+        <w:t>curl</w:t>
+      </w:r>
+      <w:proofErr w:type="spellEnd"/>
+      <w:r>
+        <w:t xml:space="preserve"> –</w:t>
+      </w:r>
+      <w:proofErr w:type="spellStart"/>
+      <w:r>
+        <w:t>upload</w:t>
+      </w:r>
+      <w:proofErr w:type="spellEnd"/>
+      <w:r>
+        <w:t xml:space="preserve">-file readme.md </w:t>
+      </w:r>
+      <w:hyperlink r:id="rId8" w:history="1">
+        <w:r>
+          <w:rPr>
+            <w:rStyle w:val="Hipervnculo"/>
+          </w:rPr>
+          <w:t>http://localhost:8080</w:t>
+        </w:r>
+      </w:hyperlink>
+    </w:p>
+    <w:p>
+      <w:pPr>
+        <w:pStyle w:val="Ttulo1"/>
+      </w:pPr>
+      <w:r>
+        <w:t xml:space="preserve">File </w:t>
+      </w:r>
+      <w:proofErr w:type="spellStart"/>
+      <w:r>
+        <w:t>Uploading</w:t>
+      </w:r>
+      <w:proofErr w:type="spellEnd"/>
+      <w:r>
+        <w:t xml:space="preserve"> </w:t>
+      </w:r>
+      <w:proofErr w:type="spellStart"/>
+      <w:r>
+        <w:t>Progress</w:t>
+      </w:r>
+      <w:proofErr w:type="spellEnd"/>
+    </w:p>
+    <w:p>
+      <w:pPr>
+        <w:pStyle w:val="Subttulo"/>
+        <w:rPr>
+          <w:b/>
+        </w:rPr>
+      </w:pPr>
+      <w:proofErr w:type="spellStart"/>
+      <w:r>
+        <w:rPr>
+          <w:b/>
+        </w:rPr>
+        <w:t>http.createServer</w:t>
+      </w:r>
+      <w:proofErr w:type="spellEnd"/>
+      <w:r>
+        <w:rPr>
+          <w:b/>
+        </w:rPr>
+        <w:t>(</w:t>
+      </w:r>
+      <w:proofErr w:type="spellStart"/>
+      <w:r>
+        <w:rPr>
+          <w:b/>
+        </w:rPr>
+        <w:t>function</w:t>
+      </w:r>
+      <w:proofErr w:type="spellEnd"/>
+      <w:r>
+        <w:rPr>
+          <w:b/>
+        </w:rPr>
+        <w:t>(</w:t>
+      </w:r>
+      <w:proofErr w:type="spellStart"/>
+      <w:r>
+        <w:rPr>
+          <w:b/>
+        </w:rPr>
+        <w:t>request</w:t>
+      </w:r>
+      <w:proofErr w:type="spellEnd"/>
+      <w:r>
+        <w:rPr>
+          <w:b/>
+        </w:rPr>
+        <w:t>, response){</w:t>
+      </w:r>
+    </w:p>
+    <w:p>
+      <w:pPr>
+        <w:pStyle w:val="Subttulo"/>
+        <w:rPr>
+          <w:b/>
+        </w:rPr>
+      </w:pPr>
+      <w:r>
+        <w:rPr>
+          <w:b/>
+        </w:rPr>
+        <w:tab/>
+      </w:r>
+      <w:proofErr w:type="spellStart"/>
+      <w:r>
+        <w:rPr>
+          <w:b/>
+        </w:rPr>
+        <w:t>var</w:t>
+      </w:r>
+      <w:proofErr w:type="spellEnd"/>
+      <w:r>
+        <w:rPr>
+          <w:b/>
+        </w:rPr>
+        <w:t xml:space="preserve"> </w:t>
+      </w:r>
+      <w:proofErr w:type="spellStart"/>
+      <w:r>
+        <w:rPr>
+          <w:b/>
+        </w:rPr>
+        <w:t>newFile</w:t>
+      </w:r>
+      <w:proofErr w:type="spellEnd"/>
+      <w:r>
+        <w:rPr>
+          <w:b/>
+        </w:rPr>
+        <w:t xml:space="preserve"> = </w:t>
+      </w:r>
+      <w:proofErr w:type="spellStart"/>
+      <w:r>
+        <w:rPr>
+          <w:b/>
+        </w:rPr>
+        <w:t>fs.createWriteStream</w:t>
+      </w:r>
+      <w:proofErr w:type="spellEnd"/>
+      <w:r>
+        <w:rPr>
+          <w:b/>
+        </w:rPr>
+        <w:t>(</w:t>
+      </w:r>
+      <w:r>
+        <w:rPr>
+          <w:b/>
+        </w:rPr>
+        <w:t>”readme_copy.md”);</w:t>
+      </w:r>
+    </w:p>
+    <w:p>
+      <w:pPr>
+        <w:pStyle w:val="Subttulo"/>
+        <w:rPr>
+          <w:b/>
+        </w:rPr>
+      </w:pPr>
+      <w:r>
+        <w:rPr>
+          <w:b/>
+        </w:rPr>
+        <w:tab/>
+      </w:r>
+      <w:proofErr w:type="spellStart"/>
+      <w:r>
+        <w:rPr>
+          <w:b/>
+        </w:rPr>
+        <w:t>var</w:t>
+      </w:r>
+      <w:proofErr w:type="spellEnd"/>
+      <w:r>
+        <w:rPr>
+          <w:b/>
+        </w:rPr>
+        <w:t xml:space="preserve"> </w:t>
+      </w:r>
+      <w:proofErr w:type="spellStart"/>
+      <w:r>
+        <w:rPr>
+          <w:b/>
+        </w:rPr>
+        <w:t>fileBytes</w:t>
+      </w:r>
+      <w:proofErr w:type="spellEnd"/>
+      <w:r>
+        <w:rPr>
+          <w:b/>
+        </w:rPr>
+        <w:t xml:space="preserve"> = </w:t>
+      </w:r>
+      <w:proofErr w:type="spellStart"/>
+      <w:r>
+        <w:rPr>
+          <w:b/>
+        </w:rPr>
+        <w:t>request.headers</w:t>
+      </w:r>
+      <w:proofErr w:type="spellEnd"/>
+      <w:r>
+        <w:rPr>
+          <w:b/>
+        </w:rPr>
+        <w:t>[‘</w:t>
+      </w:r>
+      <w:proofErr w:type="spellStart"/>
+      <w:r>
+        <w:rPr>
+          <w:b/>
+        </w:rPr>
+        <w:t>content-length</w:t>
+      </w:r>
+      <w:proofErr w:type="spellEnd"/>
+      <w:r>
+        <w:rPr>
+          <w:b/>
+        </w:rPr>
+        <w:t>’];</w:t>
+      </w:r>
+    </w:p>
+    <w:p>
+      <w:pPr>
+        <w:pStyle w:val="Subttulo"/>
+        <w:ind w:firstLine="708"/>
+        <w:rPr>
+          <w:b/>
+        </w:rPr>
+      </w:pPr>
+      <w:proofErr w:type="spellStart"/>
+      <w:r>
+        <w:rPr>
+          <w:b/>
+        </w:rPr>
+        <w:t>var</w:t>
+      </w:r>
+      <w:proofErr w:type="spellEnd"/>
+      <w:r>
+        <w:rPr>
+          <w:b/>
+        </w:rPr>
+        <w:t xml:space="preserve"> </w:t>
+      </w:r>
+      <w:proofErr w:type="spellStart"/>
+      <w:r>
+        <w:rPr>
+          <w:b/>
+        </w:rPr>
+        <w:t>uploadedBytes</w:t>
+      </w:r>
+      <w:proofErr w:type="spellEnd"/>
+      <w:r>
+        <w:rPr>
+          <w:b/>
+        </w:rPr>
+        <w:t xml:space="preserve"> = 0;</w:t>
+      </w:r>
+    </w:p>
+    <w:p>
+      <w:pPr>
+        <w:pStyle w:val="Subttulo"/>
+        <w:rPr>
+          <w:b/>
+        </w:rPr>
+      </w:pPr>
+      <w:r>
+        <w:rPr>
+          <w:b/>
+        </w:rPr>
+        <w:tab/>
+      </w:r>
+      <w:proofErr w:type="spellStart"/>
+      <w:r>
+        <w:rPr>
+          <w:b/>
+        </w:rPr>
+        <w:t>request.on</w:t>
+      </w:r>
+      <w:proofErr w:type="spellEnd"/>
+      <w:r>
+        <w:rPr>
+          <w:b/>
+        </w:rPr>
+        <w:t>(‘</w:t>
+      </w:r>
+      <w:proofErr w:type="spellStart"/>
+      <w:r>
+        <w:rPr>
+          <w:b/>
+        </w:rPr>
+        <w:t>readable</w:t>
+      </w:r>
+      <w:proofErr w:type="spellEnd"/>
+      <w:r>
+        <w:rPr>
+          <w:b/>
+        </w:rPr>
+        <w:t xml:space="preserve">’, </w:t>
+      </w:r>
+      <w:proofErr w:type="spellStart"/>
+      <w:r>
+        <w:rPr>
+          <w:b/>
+        </w:rPr>
+        <w:t>function</w:t>
+      </w:r>
+      <w:proofErr w:type="spellEnd"/>
+      <w:r>
+        <w:rPr>
+          <w:b/>
+        </w:rPr>
+        <w:t>(){</w:t>
+      </w:r>
+    </w:p>
+    <w:p>
+      <w:pPr>
+        <w:pStyle w:val="Subttulo"/>
+        <w:rPr>
+          <w:b/>
+        </w:rPr>
+      </w:pPr>
+      <w:r>
+        <w:rPr>
+          <w:b/>
+        </w:rPr>
+        <w:tab/>
+      </w:r>
+      <w:r>
+        <w:rPr>
+          <w:b/>
+        </w:rPr>
+        <w:tab/>
+      </w:r>
+      <w:proofErr w:type="spellStart"/>
+      <w:r>
+        <w:rPr>
+          <w:b/>
+        </w:rPr>
+        <w:t>var</w:t>
+      </w:r>
+      <w:proofErr w:type="spellEnd"/>
+      <w:r>
+        <w:rPr>
+          <w:b/>
+        </w:rPr>
+        <w:t xml:space="preserve"> </w:t>
+      </w:r>
+      <w:proofErr w:type="spellStart"/>
+      <w:r>
+        <w:rPr>
+          <w:b/>
+        </w:rPr>
+        <w:t>chunk</w:t>
+      </w:r>
+      <w:proofErr w:type="spellEnd"/>
+      <w:r>
+        <w:rPr>
+          <w:b/>
+        </w:rPr>
+        <w:t xml:space="preserve"> = </w:t>
+      </w:r>
+      <w:proofErr w:type="spellStart"/>
+      <w:r>
+        <w:rPr>
+          <w:b/>
+        </w:rPr>
+        <w:t>null</w:t>
+      </w:r>
+      <w:proofErr w:type="spellEnd"/>
+      <w:r>
+        <w:rPr>
+          <w:b/>
+        </w:rPr>
+        <w:t>;</w:t>
+      </w:r>
+    </w:p>
+    <w:p>
+      <w:pPr>
+        <w:pStyle w:val="Subttulo"/>
+        <w:rPr>
+          <w:b/>
+        </w:rPr>
+      </w:pPr>
+      <w:r>
+        <w:rPr>
+          <w:b/>
+        </w:rPr>
+        <w:tab/>
+      </w:r>
+      <w:r>
+        <w:rPr>
+          <w:b/>
+        </w:rPr>
+        <w:tab/>
+      </w:r>
+      <w:proofErr w:type="spellStart"/>
+      <w:r>
+        <w:rPr>
+          <w:b/>
+        </w:rPr>
+        <w:t>while</w:t>
+      </w:r>
+      <w:proofErr w:type="spellEnd"/>
+      <w:r>
+        <w:rPr>
+          <w:b/>
+        </w:rPr>
+        <w:t>(</w:t>
+      </w:r>
+      <w:proofErr w:type="spellStart"/>
+      <w:r>
+        <w:rPr>
+          <w:b/>
+        </w:rPr>
+        <w:t>null</w:t>
+      </w:r>
+      <w:proofErr w:type="spellEnd"/>
+      <w:r>
+        <w:rPr>
+          <w:b/>
+        </w:rPr>
+        <w:t xml:space="preserve"> ¡== (</w:t>
+      </w:r>
+      <w:proofErr w:type="spellStart"/>
+      <w:r>
+        <w:rPr>
+          <w:b/>
+        </w:rPr>
+        <w:t>chunk</w:t>
+      </w:r>
+      <w:proofErr w:type="spellEnd"/>
+      <w:r>
+        <w:rPr>
+          <w:b/>
+        </w:rPr>
+        <w:t xml:space="preserve"> = </w:t>
+      </w:r>
+      <w:proofErr w:type="spellStart"/>
+      <w:r>
+        <w:rPr>
+          <w:b/>
+        </w:rPr>
+        <w:t>request.read</w:t>
+      </w:r>
+      <w:proofErr w:type="spellEnd"/>
+      <w:r>
+        <w:rPr>
+          <w:b/>
+        </w:rPr>
+        <w:t>())){</w:t>
+      </w:r>
+    </w:p>
+    <w:p>
+      <w:pPr>
+        <w:pStyle w:val="Subttulo"/>
+        <w:rPr>
+          <w:b/>
+        </w:rPr>
+      </w:pPr>
+      <w:r>
+        <w:rPr>
+          <w:b/>
+        </w:rPr>
+        <w:tab/>
+      </w:r>
+      <w:r>
+        <w:rPr>
+          <w:b/>
+        </w:rPr>
+        <w:tab/>
+      </w:r>
+      <w:r>
+        <w:rPr>
+          <w:b/>
+        </w:rPr>
+        <w:tab/>
+      </w:r>
+      <w:proofErr w:type="spellStart"/>
+      <w:r>
+        <w:rPr>
+          <w:b/>
+        </w:rPr>
+        <w:t>uploadedBytes</w:t>
+      </w:r>
+      <w:proofErr w:type="spellEnd"/>
+      <w:r>
+        <w:rPr>
+          <w:b/>
+        </w:rPr>
+        <w:t xml:space="preserve"> += </w:t>
+      </w:r>
+      <w:proofErr w:type="spellStart"/>
+      <w:r>
+        <w:rPr>
+          <w:b/>
+        </w:rPr>
+        <w:t>chunk.length</w:t>
+      </w:r>
+      <w:proofErr w:type="spellEnd"/>
+      <w:r>
+        <w:rPr>
+          <w:b/>
+        </w:rPr>
+        <w:t>;</w:t>
+      </w:r>
+    </w:p>
+    <w:p>
+      <w:pPr>
+        <w:pStyle w:val="Subttulo"/>
+        <w:rPr>
+          <w:b/>
+        </w:rPr>
+      </w:pPr>
+      <w:r>
+        <w:rPr>
+          <w:b/>
+        </w:rPr>
+        <w:tab/>
+      </w:r>
+      <w:r>
+        <w:rPr>
+          <w:b/>
+        </w:rPr>
+        <w:tab/>
+      </w:r>
+      <w:r>
+        <w:rPr>
+          <w:b/>
+        </w:rPr>
+        <w:tab/>
+      </w:r>
+      <w:proofErr w:type="spellStart"/>
+      <w:r>
+        <w:rPr>
+          <w:b/>
+        </w:rPr>
+        <w:t>var</w:t>
+      </w:r>
+      <w:proofErr w:type="spellEnd"/>
+      <w:r>
+        <w:rPr>
+          <w:b/>
+        </w:rPr>
+        <w:t xml:space="preserve"> </w:t>
+      </w:r>
+      <w:proofErr w:type="spellStart"/>
+      <w:r>
+        <w:rPr>
+          <w:b/>
+        </w:rPr>
+        <w:t>progress</w:t>
+      </w:r>
+      <w:proofErr w:type="spellEnd"/>
+      <w:r>
+        <w:rPr>
+          <w:b/>
+        </w:rPr>
+        <w:t xml:space="preserve"> = (</w:t>
+      </w:r>
+      <w:proofErr w:type="spellStart"/>
+      <w:r>
+        <w:rPr>
+          <w:b/>
+        </w:rPr>
+        <w:t>uploadedBytes</w:t>
+      </w:r>
+      <w:proofErr w:type="spellEnd"/>
+      <w:r>
+        <w:rPr>
+          <w:b/>
+        </w:rPr>
+        <w:t xml:space="preserve"> / </w:t>
+      </w:r>
+      <w:proofErr w:type="spellStart"/>
+      <w:r>
+        <w:rPr>
+          <w:b/>
+        </w:rPr>
+        <w:t>fileBytes</w:t>
+      </w:r>
+      <w:proofErr w:type="spellEnd"/>
+      <w:r>
+        <w:rPr>
+          <w:b/>
+        </w:rPr>
+        <w:t>) * 100;</w:t>
+      </w:r>
+    </w:p>
+    <w:p>
+      <w:pPr>
+        <w:pStyle w:val="Subttulo"/>
+        <w:rPr>
+          <w:b/>
+        </w:rPr>
+      </w:pPr>
+      <w:r>
+        <w:rPr>
+          <w:b/>
+        </w:rPr>
+        <w:tab/>
+      </w:r>
+      <w:r>
+        <w:rPr>
+          <w:b/>
+        </w:rPr>
+        <w:tab/>
+      </w:r>
+      <w:r>
+        <w:rPr>
+          <w:b/>
+        </w:rPr>
+        <w:tab/>
+      </w:r>
+      <w:proofErr w:type="spellStart"/>
+      <w:r>
+        <w:rPr>
+          <w:b/>
+        </w:rPr>
+        <w:t>response.write</w:t>
+      </w:r>
+      <w:proofErr w:type="spellEnd"/>
+      <w:r>
+        <w:rPr>
+          <w:b/>
+        </w:rPr>
+        <w:t>(“</w:t>
+      </w:r>
+      <w:proofErr w:type="spellStart"/>
+      <w:r>
+        <w:rPr>
+          <w:b/>
+        </w:rPr>
+        <w:t>progress</w:t>
+      </w:r>
+      <w:proofErr w:type="spellEnd"/>
+      <w:r>
+        <w:rPr>
+          <w:b/>
+        </w:rPr>
+        <w:t xml:space="preserve">: “ + </w:t>
+      </w:r>
+      <w:proofErr w:type="spellStart"/>
+      <w:r>
+        <w:rPr>
+          <w:b/>
+        </w:rPr>
+        <w:t>parseInt</w:t>
+      </w:r>
+      <w:proofErr w:type="spellEnd"/>
+      <w:r>
+        <w:rPr>
+          <w:b/>
+        </w:rPr>
+        <w:t>(</w:t>
+      </w:r>
+      <w:proofErr w:type="spellStart"/>
+      <w:r>
+        <w:rPr>
+          <w:b/>
+        </w:rPr>
+        <w:t>progress</w:t>
+      </w:r>
+      <w:proofErr w:type="spellEnd"/>
+      <w:r>
+        <w:rPr>
+          <w:b/>
+        </w:rPr>
+        <w:t>, 10) + “%\n”);</w:t>
+      </w:r>
+    </w:p>
+    <w:p>
+      <w:pPr>
+        <w:pStyle w:val="Subttulo"/>
+        <w:rPr>
+          <w:b/>
+        </w:rPr>
+      </w:pPr>
+      <w:r>
+        <w:rPr>
+          <w:b/>
+        </w:rPr>
+        <w:tab/>
+      </w:r>
+      <w:r>
+        <w:rPr>
+          <w:b/>
+        </w:rPr>
+        <w:tab/>
+        <w:t>}</w:t>
+      </w:r>
+    </w:p>
+    <w:p>
+      <w:pPr>
+        <w:pStyle w:val="Subttulo"/>
+        <w:rPr>
+          <w:b/>
+        </w:rPr>
+      </w:pPr>
+      <w:r>
+        <w:rPr>
+          <w:b/>
+        </w:rPr>
+        <w:tab/>
+        <w:t>});</w:t>
+      </w:r>
+    </w:p>
+    <w:p>
+      <w:pPr>
+        <w:pStyle w:val="Subttulo"/>
+        <w:rPr>
+          <w:b/>
+        </w:rPr>
+      </w:pPr>
+      <w:proofErr w:type="spellStart"/>
+      <w:r>
+        <w:rPr>
+          <w:b/>
+        </w:rPr>
+        <w:t>request.pipe</w:t>
+      </w:r>
+      <w:proofErr w:type="spellEnd"/>
+      <w:r>
+        <w:rPr>
+          <w:b/>
+        </w:rPr>
+        <w:t>(</w:t>
+      </w:r>
+      <w:proofErr w:type="spellStart"/>
+      <w:r>
+        <w:rPr>
+          <w:b/>
+        </w:rPr>
+        <w:t>newFile</w:t>
+      </w:r>
+      <w:proofErr w:type="spellEnd"/>
+      <w:r>
+        <w:rPr>
+          <w:b/>
+        </w:rPr>
+        <w:t>);</w:t>
+      </w:r>
+    </w:p>
+    <w:p>
+      <w:pPr>
+        <w:pStyle w:val="Subttulo"/>
+        <w:rPr>
+          <w:b/>
+        </w:rPr>
+      </w:pPr>
+      <w:r>
+        <w:rPr>
+          <w:b/>
+        </w:rPr>
+        <w:t>…</w:t>
+      </w:r>
+    </w:p>
+    <w:p>
+      <w:pPr>
+        <w:pStyle w:val="Subttulo"/>
+        <w:rPr>
+          <w:b/>
+        </w:rPr>
+      </w:pPr>
+      <w:r>
+        <w:rPr>
+          <w:b/>
+        </w:rPr>
+        <w:t>}).listen(8080);</w:t>
+      </w:r>
+    </w:p>
+    <w:p/>
     <w:sectPr>
       <w:pgSz w:w="11900" w:h="16840"/>
       <w:pgMar w:top="1417" w:right="1701" w:bottom="1417" w:left="1701" w:header="708" w:footer="708" w:gutter="0"/>
@@ -5352,7 +7517,7 @@
 </file>
 
 <file path=customXml/itemProps1.xml><?xml version="1.0" encoding="utf-8"?>
-<ds:datastoreItem xmlns:ds="http://schemas.openxmlformats.org/officeDocument/2006/customXml" ds:itemID="{69797389-40AF-6A45-BABC-F12DF1A5D509}">
+<ds:datastoreItem xmlns:ds="http://schemas.openxmlformats.org/officeDocument/2006/customXml" ds:itemID="{4D0B654B-4C4E-DE4B-A143-0AE41F7C265A}">
   <ds:schemaRefs>
     <ds:schemaRef ds:uri="http://schemas.openxmlformats.org/officeDocument/2006/bibliography"/>
   </ds:schemaRefs>

</xml_diff>